<commit_message>
feat: adicionar pdf monografia
</commit_message>
<xml_diff>
--- a/docs/monografia (RFID).docx
+++ b/docs/monografia (RFID).docx
@@ -21,7 +21,17 @@
           <w:sz w:val="28"/>
           <w:szCs w:val="28"/>
         </w:rPr>
-        <w:t>CENTRO ESTADUAL DE EDUCAÇÃO TECNOLÓGICA PAULA SOUZA</w:t>
+        <w:t>C</w:t>
+      </w:r>
+      <w:r>
+        <w:rPr>
+          <w:rFonts w:cs="Arial"/>
+          <w:b/>
+          <w:bCs/>
+          <w:sz w:val="28"/>
+          <w:szCs w:val="28"/>
+        </w:rPr>
+        <w:t>ENTRO ESTADUAL DE EDUCAÇÃO TECNOLÓGICA PAULA SOUZA</w:t>
       </w:r>
     </w:p>
     <w:p>
@@ -1872,223 +1882,7 @@
           <w:sz w:val="28"/>
           <w:szCs w:val="28"/>
         </w:rPr>
-        <w:t xml:space="preserve">Este artigo busca levantar quais as metodologias utilizadas </w:t>
-      </w:r>
-      <w:proofErr w:type="spellStart"/>
-      <w:r>
-        <w:rPr>
-          <w:rFonts w:cs="Arial"/>
-          <w:sz w:val="28"/>
-          <w:szCs w:val="28"/>
-        </w:rPr>
-        <w:t>pe</w:t>
-      </w:r>
-      <w:proofErr w:type="spellEnd"/>
-      <w:r>
-        <w:rPr>
-          <w:rFonts w:cs="Arial"/>
-          <w:sz w:val="28"/>
-          <w:szCs w:val="28"/>
-        </w:rPr>
-        <w:t xml:space="preserve">- </w:t>
-      </w:r>
-      <w:proofErr w:type="spellStart"/>
-      <w:r>
-        <w:rPr>
-          <w:rFonts w:cs="Arial"/>
-          <w:sz w:val="28"/>
-          <w:szCs w:val="28"/>
-        </w:rPr>
-        <w:t>los</w:t>
-      </w:r>
-      <w:proofErr w:type="spellEnd"/>
-      <w:r>
-        <w:rPr>
-          <w:rFonts w:cs="Arial"/>
-          <w:sz w:val="28"/>
-          <w:szCs w:val="28"/>
-        </w:rPr>
-        <w:t xml:space="preserve"> professores das escolas técnicas nas aulas práticas </w:t>
-      </w:r>
-      <w:proofErr w:type="spellStart"/>
-      <w:r>
-        <w:rPr>
-          <w:rFonts w:cs="Arial"/>
-          <w:sz w:val="28"/>
-          <w:szCs w:val="28"/>
-        </w:rPr>
-        <w:t>ofere</w:t>
-      </w:r>
-      <w:proofErr w:type="spellEnd"/>
-      <w:r>
-        <w:rPr>
-          <w:rFonts w:cs="Arial"/>
-          <w:sz w:val="28"/>
-          <w:szCs w:val="28"/>
-        </w:rPr>
-        <w:t xml:space="preserve">- </w:t>
-      </w:r>
-      <w:proofErr w:type="spellStart"/>
-      <w:r>
-        <w:rPr>
-          <w:rFonts w:cs="Arial"/>
-          <w:sz w:val="28"/>
-          <w:szCs w:val="28"/>
-        </w:rPr>
-        <w:t>cidas</w:t>
-      </w:r>
-      <w:proofErr w:type="spellEnd"/>
-      <w:r>
-        <w:rPr>
-          <w:rFonts w:cs="Arial"/>
-          <w:sz w:val="28"/>
-          <w:szCs w:val="28"/>
-        </w:rPr>
-        <w:t xml:space="preserve"> a distância, estabelecendo interlocução entre as </w:t>
-      </w:r>
-      <w:proofErr w:type="spellStart"/>
-      <w:r>
-        <w:rPr>
-          <w:rFonts w:cs="Arial"/>
-          <w:sz w:val="28"/>
-          <w:szCs w:val="28"/>
-        </w:rPr>
-        <w:t>necessi</w:t>
-      </w:r>
-      <w:proofErr w:type="spellEnd"/>
-      <w:r>
-        <w:rPr>
-          <w:rFonts w:cs="Arial"/>
-          <w:sz w:val="28"/>
-          <w:szCs w:val="28"/>
-        </w:rPr>
-        <w:t xml:space="preserve">- </w:t>
-      </w:r>
-      <w:proofErr w:type="spellStart"/>
-      <w:r>
-        <w:rPr>
-          <w:rFonts w:cs="Arial"/>
-          <w:sz w:val="28"/>
-          <w:szCs w:val="28"/>
-        </w:rPr>
-        <w:t>dades</w:t>
-      </w:r>
-      <w:proofErr w:type="spellEnd"/>
-      <w:r>
-        <w:rPr>
-          <w:rFonts w:cs="Arial"/>
-          <w:sz w:val="28"/>
-          <w:szCs w:val="28"/>
-        </w:rPr>
-        <w:t xml:space="preserve"> de aprendizagem em oficinas e laboratórios transpostas para as ferramentas disponíveis no ensino remoto. Para tanto, realizou-se uma pesquisa on-line que levantou os pontos </w:t>
-      </w:r>
-      <w:proofErr w:type="spellStart"/>
-      <w:r>
-        <w:rPr>
-          <w:rFonts w:cs="Arial"/>
-          <w:sz w:val="28"/>
-          <w:szCs w:val="28"/>
-        </w:rPr>
-        <w:t>con</w:t>
-      </w:r>
-      <w:proofErr w:type="spellEnd"/>
-      <w:r>
-        <w:rPr>
-          <w:rFonts w:cs="Arial"/>
-          <w:sz w:val="28"/>
-          <w:szCs w:val="28"/>
-        </w:rPr>
-        <w:t xml:space="preserve">- </w:t>
-      </w:r>
-      <w:proofErr w:type="spellStart"/>
-      <w:r>
-        <w:rPr>
-          <w:rFonts w:cs="Arial"/>
-          <w:sz w:val="28"/>
-          <w:szCs w:val="28"/>
-        </w:rPr>
-        <w:t>vergentes</w:t>
-      </w:r>
-      <w:proofErr w:type="spellEnd"/>
-      <w:r>
-        <w:rPr>
-          <w:rFonts w:cs="Arial"/>
-          <w:sz w:val="28"/>
-          <w:szCs w:val="28"/>
-        </w:rPr>
-        <w:t xml:space="preserve"> para as dificuldades impostas pela impossibilidade da oferta de aulas práticas presenciais, ao ponto que também apresentou as possibilidades de ensino e de aprendizagem propiciadas por essas ferramentas. Cabe destacar que os </w:t>
-      </w:r>
-      <w:proofErr w:type="spellStart"/>
-      <w:r>
-        <w:rPr>
-          <w:rFonts w:cs="Arial"/>
-          <w:sz w:val="28"/>
-          <w:szCs w:val="28"/>
-        </w:rPr>
-        <w:t>re</w:t>
-      </w:r>
-      <w:proofErr w:type="spellEnd"/>
-      <w:r>
-        <w:rPr>
-          <w:rFonts w:cs="Arial"/>
-          <w:sz w:val="28"/>
-          <w:szCs w:val="28"/>
-        </w:rPr>
-        <w:t xml:space="preserve">- </w:t>
-      </w:r>
-      <w:proofErr w:type="spellStart"/>
-      <w:r>
-        <w:rPr>
-          <w:rFonts w:cs="Arial"/>
-          <w:sz w:val="28"/>
-          <w:szCs w:val="28"/>
-        </w:rPr>
-        <w:t>sultados</w:t>
-      </w:r>
-      <w:proofErr w:type="spellEnd"/>
-      <w:r>
-        <w:rPr>
-          <w:rFonts w:cs="Arial"/>
-          <w:sz w:val="28"/>
-          <w:szCs w:val="28"/>
-        </w:rPr>
-        <w:t xml:space="preserve"> obtidos advêm de práticas e experiências docentes em construção, por isso fica em evidência a sua importância no que diz respeito à validação do cenário atual, que precisa ser encarado como uma oportunidade de ruptura de padrões, conceitos e concepções sobre ensino e aprendizagem em </w:t>
-      </w:r>
-      <w:proofErr w:type="spellStart"/>
-      <w:r>
-        <w:rPr>
-          <w:rFonts w:cs="Arial"/>
-          <w:sz w:val="28"/>
-          <w:szCs w:val="28"/>
-        </w:rPr>
-        <w:t>au</w:t>
-      </w:r>
-      <w:proofErr w:type="spellEnd"/>
-      <w:r>
-        <w:rPr>
-          <w:rFonts w:cs="Arial"/>
-          <w:sz w:val="28"/>
-          <w:szCs w:val="28"/>
-        </w:rPr>
-        <w:t xml:space="preserve">- </w:t>
-      </w:r>
-      <w:proofErr w:type="spellStart"/>
-      <w:r>
-        <w:rPr>
-          <w:rFonts w:cs="Arial"/>
-          <w:sz w:val="28"/>
-          <w:szCs w:val="28"/>
-        </w:rPr>
-        <w:t>las</w:t>
-      </w:r>
-      <w:proofErr w:type="spellEnd"/>
-      <w:r>
-        <w:rPr>
-          <w:rFonts w:cs="Arial"/>
-          <w:sz w:val="28"/>
-          <w:szCs w:val="28"/>
-        </w:rPr>
-        <w:t xml:space="preserve"> práticas. Nesse sentido, entende-se que o presente artigo pode contribuir para futuros debates e estudos sobre a oferta de Educação Profissional no modelo híbrido. </w:t>
+        <w:t xml:space="preserve">Este artigo busca levantar quais as metodologias utilizadas pe- los professores das escolas técnicas nas aulas práticas ofere- cidas a distância, estabelecendo interlocução entre as necessi- dades de aprendizagem em oficinas e laboratórios transpostas para as ferramentas disponíveis no ensino remoto. Para tanto, realizou-se uma pesquisa on-line que levantou os pontos con- vergentes para as dificuldades impostas pela impossibilidade da oferta de aulas práticas presenciais, ao ponto que também apresentou as possibilidades de ensino e de aprendizagem propiciadas por essas ferramentas. Cabe destacar que os re- sultados obtidos advêm de práticas e experiências docentes em construção, por isso fica em evidência a sua importância no que diz respeito à validação do cenário atual, que precisa ser encarado como uma oportunidade de ruptura de padrões, conceitos e concepções sobre ensino e aprendizagem em au- las práticas. Nesse sentido, entende-se que o presente artigo pode contribuir para futuros debates e estudos sobre a oferta de Educação Profissional no modelo híbrido. </w:t>
       </w:r>
     </w:p>
     <w:p>
@@ -2202,2021 +1996,13 @@
           <w:szCs w:val="28"/>
         </w:rPr>
       </w:pPr>
-      <w:proofErr w:type="spellStart"/>
-      <w:r>
-        <w:rPr>
-          <w:rFonts w:cs="Arial"/>
-          <w:sz w:val="28"/>
-          <w:szCs w:val="28"/>
-        </w:rPr>
-        <w:t>This</w:t>
-      </w:r>
-      <w:proofErr w:type="spellEnd"/>
-      <w:r>
-        <w:rPr>
-          <w:rFonts w:cs="Arial"/>
-          <w:sz w:val="28"/>
-          <w:szCs w:val="28"/>
-        </w:rPr>
-        <w:t xml:space="preserve"> </w:t>
-      </w:r>
-      <w:proofErr w:type="spellStart"/>
-      <w:r>
-        <w:rPr>
-          <w:rFonts w:cs="Arial"/>
-          <w:sz w:val="28"/>
-          <w:szCs w:val="28"/>
-        </w:rPr>
-        <w:t>article</w:t>
-      </w:r>
-      <w:proofErr w:type="spellEnd"/>
-      <w:r>
-        <w:rPr>
-          <w:rFonts w:cs="Arial"/>
-          <w:sz w:val="28"/>
-          <w:szCs w:val="28"/>
-        </w:rPr>
-        <w:t xml:space="preserve"> </w:t>
-      </w:r>
-      <w:proofErr w:type="spellStart"/>
-      <w:r>
-        <w:rPr>
-          <w:rFonts w:cs="Arial"/>
-          <w:sz w:val="28"/>
-          <w:szCs w:val="28"/>
-        </w:rPr>
-        <w:t>aims</w:t>
-      </w:r>
-      <w:proofErr w:type="spellEnd"/>
-      <w:r>
-        <w:rPr>
-          <w:rFonts w:cs="Arial"/>
-          <w:sz w:val="28"/>
-          <w:szCs w:val="28"/>
-        </w:rPr>
-        <w:t xml:space="preserve"> </w:t>
-      </w:r>
-      <w:proofErr w:type="spellStart"/>
-      <w:r>
-        <w:rPr>
-          <w:rFonts w:cs="Arial"/>
-          <w:sz w:val="28"/>
-          <w:szCs w:val="28"/>
-        </w:rPr>
-        <w:t>to</w:t>
-      </w:r>
-      <w:proofErr w:type="spellEnd"/>
-      <w:r>
-        <w:rPr>
-          <w:rFonts w:cs="Arial"/>
-          <w:sz w:val="28"/>
-          <w:szCs w:val="28"/>
-        </w:rPr>
-        <w:t xml:space="preserve"> </w:t>
-      </w:r>
-      <w:proofErr w:type="spellStart"/>
-      <w:r>
-        <w:rPr>
-          <w:rFonts w:cs="Arial"/>
-          <w:sz w:val="28"/>
-          <w:szCs w:val="28"/>
-        </w:rPr>
-        <w:t>identify</w:t>
-      </w:r>
-      <w:proofErr w:type="spellEnd"/>
-      <w:r>
-        <w:rPr>
-          <w:rFonts w:cs="Arial"/>
-          <w:sz w:val="28"/>
-          <w:szCs w:val="28"/>
-        </w:rPr>
-        <w:t xml:space="preserve"> </w:t>
-      </w:r>
-      <w:proofErr w:type="spellStart"/>
-      <w:r>
-        <w:rPr>
-          <w:rFonts w:cs="Arial"/>
-          <w:sz w:val="28"/>
-          <w:szCs w:val="28"/>
-        </w:rPr>
-        <w:t>the</w:t>
-      </w:r>
-      <w:proofErr w:type="spellEnd"/>
-      <w:r>
-        <w:rPr>
-          <w:rFonts w:cs="Arial"/>
-          <w:sz w:val="28"/>
-          <w:szCs w:val="28"/>
-        </w:rPr>
-        <w:t xml:space="preserve"> </w:t>
-      </w:r>
-      <w:proofErr w:type="spellStart"/>
-      <w:r>
-        <w:rPr>
-          <w:rFonts w:cs="Arial"/>
-          <w:sz w:val="28"/>
-          <w:szCs w:val="28"/>
-        </w:rPr>
-        <w:t>methodologies</w:t>
-      </w:r>
-      <w:proofErr w:type="spellEnd"/>
-      <w:r>
-        <w:rPr>
-          <w:rFonts w:cs="Arial"/>
-          <w:sz w:val="28"/>
-          <w:szCs w:val="28"/>
-        </w:rPr>
-        <w:t xml:space="preserve"> </w:t>
-      </w:r>
-      <w:proofErr w:type="spellStart"/>
-      <w:r>
-        <w:rPr>
-          <w:rFonts w:cs="Arial"/>
-          <w:sz w:val="28"/>
-          <w:szCs w:val="28"/>
-        </w:rPr>
-        <w:t>employed</w:t>
-      </w:r>
-      <w:proofErr w:type="spellEnd"/>
-      <w:r>
-        <w:rPr>
-          <w:rFonts w:cs="Arial"/>
-          <w:sz w:val="28"/>
-          <w:szCs w:val="28"/>
-        </w:rPr>
-        <w:t xml:space="preserve"> </w:t>
-      </w:r>
-      <w:proofErr w:type="spellStart"/>
-      <w:r>
-        <w:rPr>
-          <w:rFonts w:cs="Arial"/>
-          <w:sz w:val="28"/>
-          <w:szCs w:val="28"/>
-        </w:rPr>
-        <w:t>by</w:t>
-      </w:r>
-      <w:proofErr w:type="spellEnd"/>
-      <w:r>
-        <w:rPr>
-          <w:rFonts w:cs="Arial"/>
-          <w:sz w:val="28"/>
-          <w:szCs w:val="28"/>
-        </w:rPr>
-        <w:t xml:space="preserve"> </w:t>
-      </w:r>
-      <w:proofErr w:type="spellStart"/>
-      <w:r>
-        <w:rPr>
-          <w:rFonts w:cs="Arial"/>
-          <w:sz w:val="28"/>
-          <w:szCs w:val="28"/>
-        </w:rPr>
-        <w:t>technical</w:t>
-      </w:r>
-      <w:proofErr w:type="spellEnd"/>
-      <w:r>
-        <w:rPr>
-          <w:rFonts w:cs="Arial"/>
-          <w:sz w:val="28"/>
-          <w:szCs w:val="28"/>
-        </w:rPr>
-        <w:t xml:space="preserve"> </w:t>
-      </w:r>
-      <w:proofErr w:type="spellStart"/>
-      <w:r>
-        <w:rPr>
-          <w:rFonts w:cs="Arial"/>
-          <w:sz w:val="28"/>
-          <w:szCs w:val="28"/>
-        </w:rPr>
-        <w:t>school</w:t>
-      </w:r>
-      <w:proofErr w:type="spellEnd"/>
-      <w:r>
-        <w:rPr>
-          <w:rFonts w:cs="Arial"/>
-          <w:sz w:val="28"/>
-          <w:szCs w:val="28"/>
-        </w:rPr>
-        <w:t xml:space="preserve"> </w:t>
-      </w:r>
-      <w:proofErr w:type="spellStart"/>
-      <w:r>
-        <w:rPr>
-          <w:rFonts w:cs="Arial"/>
-          <w:sz w:val="28"/>
-          <w:szCs w:val="28"/>
-        </w:rPr>
-        <w:t>teachers</w:t>
-      </w:r>
-      <w:proofErr w:type="spellEnd"/>
-      <w:r>
-        <w:rPr>
-          <w:rFonts w:cs="Arial"/>
-          <w:sz w:val="28"/>
-          <w:szCs w:val="28"/>
-        </w:rPr>
-        <w:t xml:space="preserve"> in </w:t>
-      </w:r>
-      <w:proofErr w:type="spellStart"/>
-      <w:r>
-        <w:rPr>
-          <w:rFonts w:cs="Arial"/>
-          <w:sz w:val="28"/>
-          <w:szCs w:val="28"/>
-        </w:rPr>
-        <w:t>remote</w:t>
-      </w:r>
-      <w:proofErr w:type="spellEnd"/>
-      <w:r>
-        <w:rPr>
-          <w:rFonts w:cs="Arial"/>
-          <w:sz w:val="28"/>
-          <w:szCs w:val="28"/>
-        </w:rPr>
-        <w:t xml:space="preserve"> </w:t>
-      </w:r>
-      <w:proofErr w:type="spellStart"/>
-      <w:r>
-        <w:rPr>
-          <w:rFonts w:cs="Arial"/>
-          <w:sz w:val="28"/>
-          <w:szCs w:val="28"/>
-        </w:rPr>
-        <w:t>practical</w:t>
-      </w:r>
-      <w:proofErr w:type="spellEnd"/>
-      <w:r>
-        <w:rPr>
-          <w:rFonts w:cs="Arial"/>
-          <w:sz w:val="28"/>
-          <w:szCs w:val="28"/>
-        </w:rPr>
-        <w:t xml:space="preserve"> classes, </w:t>
-      </w:r>
-      <w:proofErr w:type="spellStart"/>
-      <w:r>
-        <w:rPr>
-          <w:rFonts w:cs="Arial"/>
-          <w:sz w:val="28"/>
-          <w:szCs w:val="28"/>
-        </w:rPr>
-        <w:t>establishing</w:t>
-      </w:r>
-      <w:proofErr w:type="spellEnd"/>
-      <w:r>
-        <w:rPr>
-          <w:rFonts w:cs="Arial"/>
-          <w:sz w:val="28"/>
-          <w:szCs w:val="28"/>
-        </w:rPr>
-        <w:t xml:space="preserve"> a dialogue </w:t>
-      </w:r>
-      <w:proofErr w:type="spellStart"/>
-      <w:r>
-        <w:rPr>
-          <w:rFonts w:cs="Arial"/>
-          <w:sz w:val="28"/>
-          <w:szCs w:val="28"/>
-        </w:rPr>
-        <w:t>between</w:t>
-      </w:r>
-      <w:proofErr w:type="spellEnd"/>
-      <w:r>
-        <w:rPr>
-          <w:rFonts w:cs="Arial"/>
-          <w:sz w:val="28"/>
-          <w:szCs w:val="28"/>
-        </w:rPr>
-        <w:t xml:space="preserve"> </w:t>
-      </w:r>
-      <w:proofErr w:type="spellStart"/>
-      <w:r>
-        <w:rPr>
-          <w:rFonts w:cs="Arial"/>
-          <w:sz w:val="28"/>
-          <w:szCs w:val="28"/>
-        </w:rPr>
-        <w:t>the</w:t>
-      </w:r>
-      <w:proofErr w:type="spellEnd"/>
-      <w:r>
-        <w:rPr>
-          <w:rFonts w:cs="Arial"/>
-          <w:sz w:val="28"/>
-          <w:szCs w:val="28"/>
-        </w:rPr>
-        <w:t xml:space="preserve"> learning </w:t>
-      </w:r>
-      <w:proofErr w:type="spellStart"/>
-      <w:r>
-        <w:rPr>
-          <w:rFonts w:cs="Arial"/>
-          <w:sz w:val="28"/>
-          <w:szCs w:val="28"/>
-        </w:rPr>
-        <w:t>needs</w:t>
-      </w:r>
-      <w:proofErr w:type="spellEnd"/>
-      <w:r>
-        <w:rPr>
-          <w:rFonts w:cs="Arial"/>
-          <w:sz w:val="28"/>
-          <w:szCs w:val="28"/>
-        </w:rPr>
-        <w:t xml:space="preserve"> </w:t>
-      </w:r>
-      <w:proofErr w:type="spellStart"/>
-      <w:r>
-        <w:rPr>
-          <w:rFonts w:cs="Arial"/>
-          <w:sz w:val="28"/>
-          <w:szCs w:val="28"/>
-        </w:rPr>
-        <w:t>typically</w:t>
-      </w:r>
-      <w:proofErr w:type="spellEnd"/>
-      <w:r>
-        <w:rPr>
-          <w:rFonts w:cs="Arial"/>
-          <w:sz w:val="28"/>
-          <w:szCs w:val="28"/>
-        </w:rPr>
-        <w:t xml:space="preserve"> </w:t>
-      </w:r>
-      <w:proofErr w:type="spellStart"/>
-      <w:r>
-        <w:rPr>
-          <w:rFonts w:cs="Arial"/>
-          <w:sz w:val="28"/>
-          <w:szCs w:val="28"/>
-        </w:rPr>
-        <w:t>addressed</w:t>
-      </w:r>
-      <w:proofErr w:type="spellEnd"/>
-      <w:r>
-        <w:rPr>
-          <w:rFonts w:cs="Arial"/>
-          <w:sz w:val="28"/>
-          <w:szCs w:val="28"/>
-        </w:rPr>
-        <w:t xml:space="preserve"> in workshops </w:t>
-      </w:r>
-      <w:proofErr w:type="spellStart"/>
-      <w:r>
-        <w:rPr>
-          <w:rFonts w:cs="Arial"/>
-          <w:sz w:val="28"/>
-          <w:szCs w:val="28"/>
-        </w:rPr>
-        <w:t>and</w:t>
-      </w:r>
-      <w:proofErr w:type="spellEnd"/>
-      <w:r>
-        <w:rPr>
-          <w:rFonts w:cs="Arial"/>
-          <w:sz w:val="28"/>
-          <w:szCs w:val="28"/>
-        </w:rPr>
-        <w:t xml:space="preserve"> </w:t>
-      </w:r>
-      <w:proofErr w:type="spellStart"/>
-      <w:r>
-        <w:rPr>
-          <w:rFonts w:cs="Arial"/>
-          <w:sz w:val="28"/>
-          <w:szCs w:val="28"/>
-        </w:rPr>
-        <w:t>laboratories</w:t>
-      </w:r>
-      <w:proofErr w:type="spellEnd"/>
-      <w:r>
-        <w:rPr>
-          <w:rFonts w:cs="Arial"/>
-          <w:sz w:val="28"/>
-          <w:szCs w:val="28"/>
-        </w:rPr>
-        <w:t xml:space="preserve"> </w:t>
-      </w:r>
-      <w:proofErr w:type="spellStart"/>
-      <w:r>
-        <w:rPr>
-          <w:rFonts w:cs="Arial"/>
-          <w:sz w:val="28"/>
-          <w:szCs w:val="28"/>
-        </w:rPr>
-        <w:t>and</w:t>
-      </w:r>
-      <w:proofErr w:type="spellEnd"/>
-      <w:r>
-        <w:rPr>
-          <w:rFonts w:cs="Arial"/>
-          <w:sz w:val="28"/>
-          <w:szCs w:val="28"/>
-        </w:rPr>
-        <w:t xml:space="preserve"> </w:t>
-      </w:r>
-      <w:proofErr w:type="spellStart"/>
-      <w:r>
-        <w:rPr>
-          <w:rFonts w:cs="Arial"/>
-          <w:sz w:val="28"/>
-          <w:szCs w:val="28"/>
-        </w:rPr>
-        <w:t>the</w:t>
-      </w:r>
-      <w:proofErr w:type="spellEnd"/>
-      <w:r>
-        <w:rPr>
-          <w:rFonts w:cs="Arial"/>
-          <w:sz w:val="28"/>
-          <w:szCs w:val="28"/>
-        </w:rPr>
-        <w:t xml:space="preserve"> tools </w:t>
-      </w:r>
-      <w:proofErr w:type="spellStart"/>
-      <w:r>
-        <w:rPr>
-          <w:rFonts w:cs="Arial"/>
-          <w:sz w:val="28"/>
-          <w:szCs w:val="28"/>
-        </w:rPr>
-        <w:t>available</w:t>
-      </w:r>
-      <w:proofErr w:type="spellEnd"/>
-      <w:r>
-        <w:rPr>
-          <w:rFonts w:cs="Arial"/>
-          <w:sz w:val="28"/>
-          <w:szCs w:val="28"/>
-        </w:rPr>
-        <w:t xml:space="preserve"> in </w:t>
-      </w:r>
-      <w:proofErr w:type="spellStart"/>
-      <w:r>
-        <w:rPr>
-          <w:rFonts w:cs="Arial"/>
-          <w:sz w:val="28"/>
-          <w:szCs w:val="28"/>
-        </w:rPr>
-        <w:t>distance</w:t>
-      </w:r>
-      <w:proofErr w:type="spellEnd"/>
-      <w:r>
-        <w:rPr>
-          <w:rFonts w:cs="Arial"/>
-          <w:sz w:val="28"/>
-          <w:szCs w:val="28"/>
-        </w:rPr>
-        <w:t xml:space="preserve"> </w:t>
-      </w:r>
-      <w:proofErr w:type="spellStart"/>
-      <w:r>
-        <w:rPr>
-          <w:rFonts w:cs="Arial"/>
-          <w:sz w:val="28"/>
-          <w:szCs w:val="28"/>
-        </w:rPr>
-        <w:t>education</w:t>
-      </w:r>
-      <w:proofErr w:type="spellEnd"/>
-      <w:r>
-        <w:rPr>
-          <w:rFonts w:cs="Arial"/>
-          <w:sz w:val="28"/>
-          <w:szCs w:val="28"/>
-        </w:rPr>
-        <w:t xml:space="preserve">. </w:t>
-      </w:r>
-      <w:proofErr w:type="spellStart"/>
-      <w:r>
-        <w:rPr>
-          <w:rFonts w:cs="Arial"/>
-          <w:sz w:val="28"/>
-          <w:szCs w:val="28"/>
-        </w:rPr>
-        <w:t>To</w:t>
-      </w:r>
-      <w:proofErr w:type="spellEnd"/>
-      <w:r>
-        <w:rPr>
-          <w:rFonts w:cs="Arial"/>
-          <w:sz w:val="28"/>
-          <w:szCs w:val="28"/>
-        </w:rPr>
-        <w:t xml:space="preserve"> </w:t>
-      </w:r>
-      <w:proofErr w:type="spellStart"/>
-      <w:r>
-        <w:rPr>
-          <w:rFonts w:cs="Arial"/>
-          <w:sz w:val="28"/>
-          <w:szCs w:val="28"/>
-        </w:rPr>
-        <w:t>this</w:t>
-      </w:r>
-      <w:proofErr w:type="spellEnd"/>
-      <w:r>
-        <w:rPr>
-          <w:rFonts w:cs="Arial"/>
-          <w:sz w:val="28"/>
-          <w:szCs w:val="28"/>
-        </w:rPr>
-        <w:t xml:space="preserve"> </w:t>
-      </w:r>
-      <w:proofErr w:type="spellStart"/>
-      <w:r>
-        <w:rPr>
-          <w:rFonts w:cs="Arial"/>
-          <w:sz w:val="28"/>
-          <w:szCs w:val="28"/>
-        </w:rPr>
-        <w:t>end</w:t>
-      </w:r>
-      <w:proofErr w:type="spellEnd"/>
-      <w:r>
-        <w:rPr>
-          <w:rFonts w:cs="Arial"/>
-          <w:sz w:val="28"/>
-          <w:szCs w:val="28"/>
-        </w:rPr>
-        <w:t xml:space="preserve">, </w:t>
-      </w:r>
-      <w:proofErr w:type="spellStart"/>
-      <w:r>
-        <w:rPr>
-          <w:rFonts w:cs="Arial"/>
-          <w:sz w:val="28"/>
-          <w:szCs w:val="28"/>
-        </w:rPr>
-        <w:t>an</w:t>
-      </w:r>
-      <w:proofErr w:type="spellEnd"/>
-      <w:r>
-        <w:rPr>
-          <w:rFonts w:cs="Arial"/>
-          <w:sz w:val="28"/>
-          <w:szCs w:val="28"/>
-        </w:rPr>
-        <w:t xml:space="preserve"> online </w:t>
-      </w:r>
-      <w:proofErr w:type="spellStart"/>
-      <w:r>
-        <w:rPr>
-          <w:rFonts w:cs="Arial"/>
-          <w:sz w:val="28"/>
-          <w:szCs w:val="28"/>
-        </w:rPr>
-        <w:t>survey</w:t>
-      </w:r>
-      <w:proofErr w:type="spellEnd"/>
-      <w:r>
-        <w:rPr>
-          <w:rFonts w:cs="Arial"/>
-          <w:sz w:val="28"/>
-          <w:szCs w:val="28"/>
-        </w:rPr>
-        <w:t xml:space="preserve"> </w:t>
-      </w:r>
-      <w:proofErr w:type="spellStart"/>
-      <w:r>
-        <w:rPr>
-          <w:rFonts w:cs="Arial"/>
-          <w:sz w:val="28"/>
-          <w:szCs w:val="28"/>
-        </w:rPr>
-        <w:t>was</w:t>
-      </w:r>
-      <w:proofErr w:type="spellEnd"/>
-      <w:r>
-        <w:rPr>
-          <w:rFonts w:cs="Arial"/>
-          <w:sz w:val="28"/>
-          <w:szCs w:val="28"/>
-        </w:rPr>
-        <w:t xml:space="preserve"> </w:t>
-      </w:r>
-      <w:proofErr w:type="spellStart"/>
-      <w:r>
-        <w:rPr>
-          <w:rFonts w:cs="Arial"/>
-          <w:sz w:val="28"/>
-          <w:szCs w:val="28"/>
-        </w:rPr>
-        <w:t>conducted</w:t>
-      </w:r>
-      <w:proofErr w:type="spellEnd"/>
-      <w:r>
-        <w:rPr>
-          <w:rFonts w:cs="Arial"/>
-          <w:sz w:val="28"/>
-          <w:szCs w:val="28"/>
-        </w:rPr>
-        <w:t xml:space="preserve"> </w:t>
-      </w:r>
-      <w:proofErr w:type="spellStart"/>
-      <w:r>
-        <w:rPr>
-          <w:rFonts w:cs="Arial"/>
-          <w:sz w:val="28"/>
-          <w:szCs w:val="28"/>
-        </w:rPr>
-        <w:t>to</w:t>
-      </w:r>
-      <w:proofErr w:type="spellEnd"/>
-      <w:r>
-        <w:rPr>
-          <w:rFonts w:cs="Arial"/>
-          <w:sz w:val="28"/>
-          <w:szCs w:val="28"/>
-        </w:rPr>
-        <w:t xml:space="preserve"> </w:t>
-      </w:r>
-      <w:proofErr w:type="spellStart"/>
-      <w:r>
-        <w:rPr>
-          <w:rFonts w:cs="Arial"/>
-          <w:sz w:val="28"/>
-          <w:szCs w:val="28"/>
-        </w:rPr>
-        <w:t>highlight</w:t>
-      </w:r>
-      <w:proofErr w:type="spellEnd"/>
-      <w:r>
-        <w:rPr>
-          <w:rFonts w:cs="Arial"/>
-          <w:sz w:val="28"/>
-          <w:szCs w:val="28"/>
-        </w:rPr>
-        <w:t xml:space="preserve"> </w:t>
-      </w:r>
-      <w:proofErr w:type="spellStart"/>
-      <w:r>
-        <w:rPr>
-          <w:rFonts w:cs="Arial"/>
-          <w:sz w:val="28"/>
-          <w:szCs w:val="28"/>
-        </w:rPr>
-        <w:t>both</w:t>
-      </w:r>
-      <w:proofErr w:type="spellEnd"/>
-      <w:r>
-        <w:rPr>
-          <w:rFonts w:cs="Arial"/>
-          <w:sz w:val="28"/>
-          <w:szCs w:val="28"/>
-        </w:rPr>
-        <w:t xml:space="preserve"> </w:t>
-      </w:r>
-      <w:proofErr w:type="spellStart"/>
-      <w:r>
-        <w:rPr>
-          <w:rFonts w:cs="Arial"/>
-          <w:sz w:val="28"/>
-          <w:szCs w:val="28"/>
-        </w:rPr>
-        <w:t>the</w:t>
-      </w:r>
-      <w:proofErr w:type="spellEnd"/>
-      <w:r>
-        <w:rPr>
-          <w:rFonts w:cs="Arial"/>
-          <w:sz w:val="28"/>
-          <w:szCs w:val="28"/>
-        </w:rPr>
-        <w:t xml:space="preserve"> </w:t>
-      </w:r>
-      <w:proofErr w:type="spellStart"/>
-      <w:r>
-        <w:rPr>
-          <w:rFonts w:cs="Arial"/>
-          <w:sz w:val="28"/>
-          <w:szCs w:val="28"/>
-        </w:rPr>
-        <w:t>convergences</w:t>
-      </w:r>
-      <w:proofErr w:type="spellEnd"/>
-      <w:r>
-        <w:rPr>
-          <w:rFonts w:cs="Arial"/>
-          <w:sz w:val="28"/>
-          <w:szCs w:val="28"/>
-        </w:rPr>
-        <w:t xml:space="preserve"> </w:t>
-      </w:r>
-      <w:proofErr w:type="spellStart"/>
-      <w:r>
-        <w:rPr>
-          <w:rFonts w:cs="Arial"/>
-          <w:sz w:val="28"/>
-          <w:szCs w:val="28"/>
-        </w:rPr>
-        <w:t>regarding</w:t>
-      </w:r>
-      <w:proofErr w:type="spellEnd"/>
-      <w:r>
-        <w:rPr>
-          <w:rFonts w:cs="Arial"/>
-          <w:sz w:val="28"/>
-          <w:szCs w:val="28"/>
-        </w:rPr>
-        <w:t xml:space="preserve"> </w:t>
-      </w:r>
-      <w:proofErr w:type="spellStart"/>
-      <w:r>
-        <w:rPr>
-          <w:rFonts w:cs="Arial"/>
-          <w:sz w:val="28"/>
-          <w:szCs w:val="28"/>
-        </w:rPr>
-        <w:t>the</w:t>
-      </w:r>
-      <w:proofErr w:type="spellEnd"/>
-      <w:r>
-        <w:rPr>
-          <w:rFonts w:cs="Arial"/>
-          <w:sz w:val="28"/>
-          <w:szCs w:val="28"/>
-        </w:rPr>
-        <w:t xml:space="preserve"> </w:t>
-      </w:r>
-      <w:proofErr w:type="spellStart"/>
-      <w:r>
-        <w:rPr>
-          <w:rFonts w:cs="Arial"/>
-          <w:sz w:val="28"/>
-          <w:szCs w:val="28"/>
-        </w:rPr>
-        <w:t>difficulties</w:t>
-      </w:r>
-      <w:proofErr w:type="spellEnd"/>
-      <w:r>
-        <w:rPr>
-          <w:rFonts w:cs="Arial"/>
-          <w:sz w:val="28"/>
-          <w:szCs w:val="28"/>
-        </w:rPr>
-        <w:t xml:space="preserve"> </w:t>
-      </w:r>
-      <w:proofErr w:type="spellStart"/>
-      <w:r>
-        <w:rPr>
-          <w:rFonts w:cs="Arial"/>
-          <w:sz w:val="28"/>
-          <w:szCs w:val="28"/>
-        </w:rPr>
-        <w:t>imposed</w:t>
-      </w:r>
-      <w:proofErr w:type="spellEnd"/>
-      <w:r>
-        <w:rPr>
-          <w:rFonts w:cs="Arial"/>
-          <w:sz w:val="28"/>
-          <w:szCs w:val="28"/>
-        </w:rPr>
-        <w:t xml:space="preserve"> </w:t>
-      </w:r>
-      <w:proofErr w:type="spellStart"/>
-      <w:r>
-        <w:rPr>
-          <w:rFonts w:cs="Arial"/>
-          <w:sz w:val="28"/>
-          <w:szCs w:val="28"/>
-        </w:rPr>
-        <w:t>by</w:t>
-      </w:r>
-      <w:proofErr w:type="spellEnd"/>
-      <w:r>
-        <w:rPr>
-          <w:rFonts w:cs="Arial"/>
-          <w:sz w:val="28"/>
-          <w:szCs w:val="28"/>
-        </w:rPr>
-        <w:t xml:space="preserve"> </w:t>
-      </w:r>
-      <w:proofErr w:type="spellStart"/>
-      <w:r>
-        <w:rPr>
-          <w:rFonts w:cs="Arial"/>
-          <w:sz w:val="28"/>
-          <w:szCs w:val="28"/>
-        </w:rPr>
-        <w:t>the</w:t>
-      </w:r>
-      <w:proofErr w:type="spellEnd"/>
-      <w:r>
-        <w:rPr>
-          <w:rFonts w:cs="Arial"/>
-          <w:sz w:val="28"/>
-          <w:szCs w:val="28"/>
-        </w:rPr>
-        <w:t xml:space="preserve"> </w:t>
-      </w:r>
-      <w:proofErr w:type="spellStart"/>
-      <w:r>
-        <w:rPr>
-          <w:rFonts w:cs="Arial"/>
-          <w:sz w:val="28"/>
-          <w:szCs w:val="28"/>
-        </w:rPr>
-        <w:t>impossibility</w:t>
-      </w:r>
-      <w:proofErr w:type="spellEnd"/>
-      <w:r>
-        <w:rPr>
-          <w:rFonts w:cs="Arial"/>
-          <w:sz w:val="28"/>
-          <w:szCs w:val="28"/>
-        </w:rPr>
-        <w:t xml:space="preserve"> </w:t>
-      </w:r>
-      <w:proofErr w:type="spellStart"/>
-      <w:r>
-        <w:rPr>
-          <w:rFonts w:cs="Arial"/>
-          <w:sz w:val="28"/>
-          <w:szCs w:val="28"/>
-        </w:rPr>
-        <w:t>of</w:t>
-      </w:r>
-      <w:proofErr w:type="spellEnd"/>
-      <w:r>
-        <w:rPr>
-          <w:rFonts w:cs="Arial"/>
-          <w:sz w:val="28"/>
-          <w:szCs w:val="28"/>
-        </w:rPr>
-        <w:t xml:space="preserve"> </w:t>
-      </w:r>
-      <w:proofErr w:type="spellStart"/>
-      <w:r>
-        <w:rPr>
-          <w:rFonts w:cs="Arial"/>
-          <w:sz w:val="28"/>
-          <w:szCs w:val="28"/>
-        </w:rPr>
-        <w:t>offering</w:t>
-      </w:r>
-      <w:proofErr w:type="spellEnd"/>
-      <w:r>
-        <w:rPr>
-          <w:rFonts w:cs="Arial"/>
-          <w:sz w:val="28"/>
-          <w:szCs w:val="28"/>
-        </w:rPr>
-        <w:t xml:space="preserve"> </w:t>
-      </w:r>
-      <w:proofErr w:type="spellStart"/>
-      <w:r>
-        <w:rPr>
-          <w:rFonts w:cs="Arial"/>
-          <w:sz w:val="28"/>
-          <w:szCs w:val="28"/>
-        </w:rPr>
-        <w:t>in-person</w:t>
-      </w:r>
-      <w:proofErr w:type="spellEnd"/>
-      <w:r>
-        <w:rPr>
-          <w:rFonts w:cs="Arial"/>
-          <w:sz w:val="28"/>
-          <w:szCs w:val="28"/>
-        </w:rPr>
-        <w:t xml:space="preserve"> </w:t>
-      </w:r>
-      <w:proofErr w:type="spellStart"/>
-      <w:r>
-        <w:rPr>
-          <w:rFonts w:cs="Arial"/>
-          <w:sz w:val="28"/>
-          <w:szCs w:val="28"/>
-        </w:rPr>
-        <w:t>practical</w:t>
-      </w:r>
-      <w:proofErr w:type="spellEnd"/>
-      <w:r>
-        <w:rPr>
-          <w:rFonts w:cs="Arial"/>
-          <w:sz w:val="28"/>
-          <w:szCs w:val="28"/>
-        </w:rPr>
-        <w:t xml:space="preserve"> classes </w:t>
-      </w:r>
-      <w:proofErr w:type="spellStart"/>
-      <w:r>
-        <w:rPr>
-          <w:rFonts w:cs="Arial"/>
-          <w:sz w:val="28"/>
-          <w:szCs w:val="28"/>
-        </w:rPr>
-        <w:t>and</w:t>
-      </w:r>
-      <w:proofErr w:type="spellEnd"/>
-      <w:r>
-        <w:rPr>
-          <w:rFonts w:cs="Arial"/>
-          <w:sz w:val="28"/>
-          <w:szCs w:val="28"/>
-        </w:rPr>
-        <w:t xml:space="preserve"> </w:t>
-      </w:r>
-      <w:proofErr w:type="spellStart"/>
-      <w:r>
-        <w:rPr>
-          <w:rFonts w:cs="Arial"/>
-          <w:sz w:val="28"/>
-          <w:szCs w:val="28"/>
-        </w:rPr>
-        <w:t>the</w:t>
-      </w:r>
-      <w:proofErr w:type="spellEnd"/>
-      <w:r>
-        <w:rPr>
-          <w:rFonts w:cs="Arial"/>
-          <w:sz w:val="28"/>
-          <w:szCs w:val="28"/>
-        </w:rPr>
-        <w:t xml:space="preserve"> </w:t>
-      </w:r>
-      <w:proofErr w:type="spellStart"/>
-      <w:r>
-        <w:rPr>
-          <w:rFonts w:cs="Arial"/>
-          <w:sz w:val="28"/>
-          <w:szCs w:val="28"/>
-        </w:rPr>
-        <w:t>teaching</w:t>
-      </w:r>
-      <w:proofErr w:type="spellEnd"/>
-      <w:r>
-        <w:rPr>
-          <w:rFonts w:cs="Arial"/>
-          <w:sz w:val="28"/>
-          <w:szCs w:val="28"/>
-        </w:rPr>
-        <w:t xml:space="preserve"> </w:t>
-      </w:r>
-      <w:proofErr w:type="spellStart"/>
-      <w:r>
-        <w:rPr>
-          <w:rFonts w:cs="Arial"/>
-          <w:sz w:val="28"/>
-          <w:szCs w:val="28"/>
-        </w:rPr>
-        <w:t>and</w:t>
-      </w:r>
-      <w:proofErr w:type="spellEnd"/>
-      <w:r>
-        <w:rPr>
-          <w:rFonts w:cs="Arial"/>
-          <w:sz w:val="28"/>
-          <w:szCs w:val="28"/>
-        </w:rPr>
-        <w:t xml:space="preserve"> learning </w:t>
-      </w:r>
-      <w:proofErr w:type="spellStart"/>
-      <w:r>
-        <w:rPr>
-          <w:rFonts w:cs="Arial"/>
-          <w:sz w:val="28"/>
-          <w:szCs w:val="28"/>
-        </w:rPr>
-        <w:t>possibilities</w:t>
-      </w:r>
-      <w:proofErr w:type="spellEnd"/>
-      <w:r>
-        <w:rPr>
-          <w:rFonts w:cs="Arial"/>
-          <w:sz w:val="28"/>
-          <w:szCs w:val="28"/>
-        </w:rPr>
-        <w:t xml:space="preserve"> </w:t>
-      </w:r>
-      <w:proofErr w:type="spellStart"/>
-      <w:r>
-        <w:rPr>
-          <w:rFonts w:cs="Arial"/>
-          <w:sz w:val="28"/>
-          <w:szCs w:val="28"/>
-        </w:rPr>
-        <w:t>afforded</w:t>
-      </w:r>
-      <w:proofErr w:type="spellEnd"/>
-      <w:r>
-        <w:rPr>
-          <w:rFonts w:cs="Arial"/>
-          <w:sz w:val="28"/>
-          <w:szCs w:val="28"/>
-        </w:rPr>
-        <w:t xml:space="preserve"> </w:t>
-      </w:r>
-      <w:proofErr w:type="spellStart"/>
-      <w:r>
-        <w:rPr>
-          <w:rFonts w:cs="Arial"/>
-          <w:sz w:val="28"/>
-          <w:szCs w:val="28"/>
-        </w:rPr>
-        <w:t>by</w:t>
-      </w:r>
-      <w:proofErr w:type="spellEnd"/>
-      <w:r>
-        <w:rPr>
-          <w:rFonts w:cs="Arial"/>
-          <w:sz w:val="28"/>
-          <w:szCs w:val="28"/>
-        </w:rPr>
-        <w:t xml:space="preserve"> </w:t>
-      </w:r>
-      <w:proofErr w:type="spellStart"/>
-      <w:r>
-        <w:rPr>
-          <w:rFonts w:cs="Arial"/>
-          <w:sz w:val="28"/>
-          <w:szCs w:val="28"/>
-        </w:rPr>
-        <w:t>these</w:t>
-      </w:r>
-      <w:proofErr w:type="spellEnd"/>
-      <w:r>
-        <w:rPr>
-          <w:rFonts w:cs="Arial"/>
-          <w:sz w:val="28"/>
-          <w:szCs w:val="28"/>
-        </w:rPr>
-        <w:t xml:space="preserve"> tools. It </w:t>
-      </w:r>
-      <w:proofErr w:type="spellStart"/>
-      <w:r>
-        <w:rPr>
-          <w:rFonts w:cs="Arial"/>
-          <w:sz w:val="28"/>
-          <w:szCs w:val="28"/>
-        </w:rPr>
-        <w:t>is</w:t>
-      </w:r>
-      <w:proofErr w:type="spellEnd"/>
-      <w:r>
-        <w:rPr>
-          <w:rFonts w:cs="Arial"/>
-          <w:sz w:val="28"/>
-          <w:szCs w:val="28"/>
-        </w:rPr>
-        <w:t xml:space="preserve"> </w:t>
-      </w:r>
-      <w:proofErr w:type="spellStart"/>
-      <w:r>
-        <w:rPr>
-          <w:rFonts w:cs="Arial"/>
-          <w:sz w:val="28"/>
-          <w:szCs w:val="28"/>
-        </w:rPr>
-        <w:t>important</w:t>
-      </w:r>
-      <w:proofErr w:type="spellEnd"/>
-      <w:r>
-        <w:rPr>
-          <w:rFonts w:cs="Arial"/>
-          <w:sz w:val="28"/>
-          <w:szCs w:val="28"/>
-        </w:rPr>
-        <w:t xml:space="preserve"> </w:t>
-      </w:r>
-      <w:proofErr w:type="spellStart"/>
-      <w:r>
-        <w:rPr>
-          <w:rFonts w:cs="Arial"/>
-          <w:sz w:val="28"/>
-          <w:szCs w:val="28"/>
-        </w:rPr>
-        <w:t>to</w:t>
-      </w:r>
-      <w:proofErr w:type="spellEnd"/>
-      <w:r>
-        <w:rPr>
-          <w:rFonts w:cs="Arial"/>
-          <w:sz w:val="28"/>
-          <w:szCs w:val="28"/>
-        </w:rPr>
-        <w:t xml:space="preserve"> note </w:t>
-      </w:r>
-      <w:proofErr w:type="spellStart"/>
-      <w:r>
-        <w:rPr>
-          <w:rFonts w:cs="Arial"/>
-          <w:sz w:val="28"/>
-          <w:szCs w:val="28"/>
-        </w:rPr>
-        <w:t>that</w:t>
-      </w:r>
-      <w:proofErr w:type="spellEnd"/>
-      <w:r>
-        <w:rPr>
-          <w:rFonts w:cs="Arial"/>
-          <w:sz w:val="28"/>
-          <w:szCs w:val="28"/>
-        </w:rPr>
-        <w:t xml:space="preserve"> </w:t>
-      </w:r>
-      <w:proofErr w:type="spellStart"/>
-      <w:r>
-        <w:rPr>
-          <w:rFonts w:cs="Arial"/>
-          <w:sz w:val="28"/>
-          <w:szCs w:val="28"/>
-        </w:rPr>
-        <w:t>the</w:t>
-      </w:r>
-      <w:proofErr w:type="spellEnd"/>
-      <w:r>
-        <w:rPr>
-          <w:rFonts w:cs="Arial"/>
-          <w:sz w:val="28"/>
-          <w:szCs w:val="28"/>
-        </w:rPr>
-        <w:t xml:space="preserve"> </w:t>
-      </w:r>
-      <w:proofErr w:type="spellStart"/>
-      <w:r>
-        <w:rPr>
-          <w:rFonts w:cs="Arial"/>
-          <w:sz w:val="28"/>
-          <w:szCs w:val="28"/>
-        </w:rPr>
-        <w:t>results</w:t>
-      </w:r>
-      <w:proofErr w:type="spellEnd"/>
-      <w:r>
-        <w:rPr>
-          <w:rFonts w:cs="Arial"/>
-          <w:sz w:val="28"/>
-          <w:szCs w:val="28"/>
-        </w:rPr>
-        <w:t xml:space="preserve"> </w:t>
-      </w:r>
-      <w:proofErr w:type="spellStart"/>
-      <w:r>
-        <w:rPr>
-          <w:rFonts w:cs="Arial"/>
-          <w:sz w:val="28"/>
-          <w:szCs w:val="28"/>
-        </w:rPr>
-        <w:t>stem</w:t>
-      </w:r>
-      <w:proofErr w:type="spellEnd"/>
-      <w:r>
-        <w:rPr>
-          <w:rFonts w:cs="Arial"/>
-          <w:sz w:val="28"/>
-          <w:szCs w:val="28"/>
-        </w:rPr>
-        <w:t xml:space="preserve"> </w:t>
-      </w:r>
-      <w:proofErr w:type="spellStart"/>
-      <w:r>
-        <w:rPr>
-          <w:rFonts w:cs="Arial"/>
-          <w:sz w:val="28"/>
-          <w:szCs w:val="28"/>
-        </w:rPr>
-        <w:t>from</w:t>
-      </w:r>
-      <w:proofErr w:type="spellEnd"/>
-      <w:r>
-        <w:rPr>
-          <w:rFonts w:cs="Arial"/>
-          <w:sz w:val="28"/>
-          <w:szCs w:val="28"/>
-        </w:rPr>
-        <w:t xml:space="preserve"> </w:t>
-      </w:r>
-      <w:proofErr w:type="spellStart"/>
-      <w:r>
-        <w:rPr>
-          <w:rFonts w:cs="Arial"/>
-          <w:sz w:val="28"/>
-          <w:szCs w:val="28"/>
-        </w:rPr>
-        <w:t>ongoing</w:t>
-      </w:r>
-      <w:proofErr w:type="spellEnd"/>
-      <w:r>
-        <w:rPr>
-          <w:rFonts w:cs="Arial"/>
-          <w:sz w:val="28"/>
-          <w:szCs w:val="28"/>
-        </w:rPr>
-        <w:t xml:space="preserve"> </w:t>
-      </w:r>
-      <w:proofErr w:type="spellStart"/>
-      <w:r>
-        <w:rPr>
-          <w:rFonts w:cs="Arial"/>
-          <w:sz w:val="28"/>
-          <w:szCs w:val="28"/>
-        </w:rPr>
-        <w:t>teaching</w:t>
-      </w:r>
-      <w:proofErr w:type="spellEnd"/>
-      <w:r>
-        <w:rPr>
-          <w:rFonts w:cs="Arial"/>
-          <w:sz w:val="28"/>
-          <w:szCs w:val="28"/>
-        </w:rPr>
-        <w:t xml:space="preserve"> </w:t>
-      </w:r>
-      <w:proofErr w:type="spellStart"/>
-      <w:r>
-        <w:rPr>
-          <w:rFonts w:cs="Arial"/>
-          <w:sz w:val="28"/>
-          <w:szCs w:val="28"/>
-        </w:rPr>
-        <w:t>practices</w:t>
-      </w:r>
-      <w:proofErr w:type="spellEnd"/>
-      <w:r>
-        <w:rPr>
-          <w:rFonts w:cs="Arial"/>
-          <w:sz w:val="28"/>
-          <w:szCs w:val="28"/>
-        </w:rPr>
-        <w:t xml:space="preserve"> </w:t>
-      </w:r>
-      <w:proofErr w:type="spellStart"/>
-      <w:r>
-        <w:rPr>
-          <w:rFonts w:cs="Arial"/>
-          <w:sz w:val="28"/>
-          <w:szCs w:val="28"/>
-        </w:rPr>
-        <w:t>and</w:t>
-      </w:r>
-      <w:proofErr w:type="spellEnd"/>
-      <w:r>
-        <w:rPr>
-          <w:rFonts w:cs="Arial"/>
-          <w:sz w:val="28"/>
-          <w:szCs w:val="28"/>
-        </w:rPr>
-        <w:t xml:space="preserve"> </w:t>
-      </w:r>
-      <w:proofErr w:type="spellStart"/>
-      <w:r>
-        <w:rPr>
-          <w:rFonts w:cs="Arial"/>
-          <w:sz w:val="28"/>
-          <w:szCs w:val="28"/>
-        </w:rPr>
-        <w:t>experiences</w:t>
-      </w:r>
-      <w:proofErr w:type="spellEnd"/>
-      <w:r>
-        <w:rPr>
-          <w:rFonts w:cs="Arial"/>
-          <w:sz w:val="28"/>
-          <w:szCs w:val="28"/>
-        </w:rPr>
-        <w:t xml:space="preserve">, </w:t>
-      </w:r>
-      <w:proofErr w:type="spellStart"/>
-      <w:r>
-        <w:rPr>
-          <w:rFonts w:cs="Arial"/>
-          <w:sz w:val="28"/>
-          <w:szCs w:val="28"/>
-        </w:rPr>
-        <w:t>underscoring</w:t>
-      </w:r>
-      <w:proofErr w:type="spellEnd"/>
-      <w:r>
-        <w:rPr>
-          <w:rFonts w:cs="Arial"/>
-          <w:sz w:val="28"/>
-          <w:szCs w:val="28"/>
-        </w:rPr>
-        <w:t xml:space="preserve"> </w:t>
-      </w:r>
-      <w:proofErr w:type="spellStart"/>
-      <w:r>
-        <w:rPr>
-          <w:rFonts w:cs="Arial"/>
-          <w:sz w:val="28"/>
-          <w:szCs w:val="28"/>
-        </w:rPr>
-        <w:t>their</w:t>
-      </w:r>
-      <w:proofErr w:type="spellEnd"/>
-      <w:r>
-        <w:rPr>
-          <w:rFonts w:cs="Arial"/>
-          <w:sz w:val="28"/>
-          <w:szCs w:val="28"/>
-        </w:rPr>
-        <w:t xml:space="preserve"> </w:t>
-      </w:r>
-      <w:proofErr w:type="spellStart"/>
-      <w:r>
-        <w:rPr>
-          <w:rFonts w:cs="Arial"/>
-          <w:sz w:val="28"/>
-          <w:szCs w:val="28"/>
-        </w:rPr>
-        <w:t>significance</w:t>
-      </w:r>
-      <w:proofErr w:type="spellEnd"/>
-      <w:r>
-        <w:rPr>
-          <w:rFonts w:cs="Arial"/>
-          <w:sz w:val="28"/>
-          <w:szCs w:val="28"/>
-        </w:rPr>
-        <w:t xml:space="preserve"> in </w:t>
-      </w:r>
-      <w:proofErr w:type="spellStart"/>
-      <w:r>
-        <w:rPr>
-          <w:rFonts w:cs="Arial"/>
-          <w:sz w:val="28"/>
-          <w:szCs w:val="28"/>
-        </w:rPr>
-        <w:t>validating</w:t>
-      </w:r>
-      <w:proofErr w:type="spellEnd"/>
-      <w:r>
-        <w:rPr>
-          <w:rFonts w:cs="Arial"/>
-          <w:sz w:val="28"/>
-          <w:szCs w:val="28"/>
-        </w:rPr>
-        <w:t xml:space="preserve"> </w:t>
-      </w:r>
-      <w:proofErr w:type="spellStart"/>
-      <w:r>
-        <w:rPr>
-          <w:rFonts w:cs="Arial"/>
-          <w:sz w:val="28"/>
-          <w:szCs w:val="28"/>
-        </w:rPr>
-        <w:t>the</w:t>
-      </w:r>
-      <w:proofErr w:type="spellEnd"/>
-      <w:r>
-        <w:rPr>
-          <w:rFonts w:cs="Arial"/>
-          <w:sz w:val="28"/>
-          <w:szCs w:val="28"/>
-        </w:rPr>
-        <w:t xml:space="preserve"> </w:t>
-      </w:r>
-      <w:proofErr w:type="spellStart"/>
-      <w:r>
-        <w:rPr>
-          <w:rFonts w:cs="Arial"/>
-          <w:sz w:val="28"/>
-          <w:szCs w:val="28"/>
-        </w:rPr>
-        <w:t>current</w:t>
-      </w:r>
-      <w:proofErr w:type="spellEnd"/>
-      <w:r>
-        <w:rPr>
-          <w:rFonts w:cs="Arial"/>
-          <w:sz w:val="28"/>
-          <w:szCs w:val="28"/>
-        </w:rPr>
-        <w:t xml:space="preserve"> </w:t>
-      </w:r>
-      <w:proofErr w:type="spellStart"/>
-      <w:r>
-        <w:rPr>
-          <w:rFonts w:cs="Arial"/>
-          <w:sz w:val="28"/>
-          <w:szCs w:val="28"/>
-        </w:rPr>
-        <w:t>scenario</w:t>
-      </w:r>
-      <w:proofErr w:type="spellEnd"/>
-      <w:r>
-        <w:rPr>
-          <w:rFonts w:cs="Arial"/>
-          <w:sz w:val="28"/>
-          <w:szCs w:val="28"/>
-        </w:rPr>
-        <w:t xml:space="preserve">. </w:t>
-      </w:r>
-      <w:proofErr w:type="spellStart"/>
-      <w:r>
-        <w:rPr>
-          <w:rFonts w:cs="Arial"/>
-          <w:sz w:val="28"/>
-          <w:szCs w:val="28"/>
-        </w:rPr>
-        <w:t>This</w:t>
-      </w:r>
-      <w:proofErr w:type="spellEnd"/>
-      <w:r>
-        <w:rPr>
-          <w:rFonts w:cs="Arial"/>
-          <w:sz w:val="28"/>
-          <w:szCs w:val="28"/>
-        </w:rPr>
-        <w:t xml:space="preserve"> </w:t>
-      </w:r>
-      <w:proofErr w:type="spellStart"/>
-      <w:r>
-        <w:rPr>
-          <w:rFonts w:cs="Arial"/>
-          <w:sz w:val="28"/>
-          <w:szCs w:val="28"/>
-        </w:rPr>
-        <w:t>situation</w:t>
-      </w:r>
-      <w:proofErr w:type="spellEnd"/>
-      <w:r>
-        <w:rPr>
-          <w:rFonts w:cs="Arial"/>
-          <w:sz w:val="28"/>
-          <w:szCs w:val="28"/>
-        </w:rPr>
-        <w:t xml:space="preserve"> </w:t>
-      </w:r>
-      <w:proofErr w:type="spellStart"/>
-      <w:r>
-        <w:rPr>
-          <w:rFonts w:cs="Arial"/>
-          <w:sz w:val="28"/>
-          <w:szCs w:val="28"/>
-        </w:rPr>
-        <w:t>should</w:t>
-      </w:r>
-      <w:proofErr w:type="spellEnd"/>
-      <w:r>
-        <w:rPr>
-          <w:rFonts w:cs="Arial"/>
-          <w:sz w:val="28"/>
-          <w:szCs w:val="28"/>
-        </w:rPr>
-        <w:t xml:space="preserve"> </w:t>
-      </w:r>
-      <w:proofErr w:type="spellStart"/>
-      <w:r>
-        <w:rPr>
-          <w:rFonts w:cs="Arial"/>
-          <w:sz w:val="28"/>
-          <w:szCs w:val="28"/>
-        </w:rPr>
-        <w:t>be</w:t>
-      </w:r>
-      <w:proofErr w:type="spellEnd"/>
-      <w:r>
-        <w:rPr>
-          <w:rFonts w:cs="Arial"/>
-          <w:sz w:val="28"/>
-          <w:szCs w:val="28"/>
-        </w:rPr>
-        <w:t xml:space="preserve"> </w:t>
-      </w:r>
-      <w:proofErr w:type="spellStart"/>
-      <w:r>
-        <w:rPr>
-          <w:rFonts w:cs="Arial"/>
-          <w:sz w:val="28"/>
-          <w:szCs w:val="28"/>
-        </w:rPr>
-        <w:t>viewed</w:t>
-      </w:r>
-      <w:proofErr w:type="spellEnd"/>
-      <w:r>
-        <w:rPr>
-          <w:rFonts w:cs="Arial"/>
-          <w:sz w:val="28"/>
-          <w:szCs w:val="28"/>
-        </w:rPr>
-        <w:t xml:space="preserve"> as </w:t>
-      </w:r>
-      <w:proofErr w:type="spellStart"/>
-      <w:r>
-        <w:rPr>
-          <w:rFonts w:cs="Arial"/>
-          <w:sz w:val="28"/>
-          <w:szCs w:val="28"/>
-        </w:rPr>
-        <w:t>an</w:t>
-      </w:r>
-      <w:proofErr w:type="spellEnd"/>
-      <w:r>
-        <w:rPr>
-          <w:rFonts w:cs="Arial"/>
-          <w:sz w:val="28"/>
-          <w:szCs w:val="28"/>
-        </w:rPr>
-        <w:t xml:space="preserve"> </w:t>
-      </w:r>
-      <w:proofErr w:type="spellStart"/>
-      <w:r>
-        <w:rPr>
-          <w:rFonts w:cs="Arial"/>
-          <w:sz w:val="28"/>
-          <w:szCs w:val="28"/>
-        </w:rPr>
-        <w:t>opportunity</w:t>
-      </w:r>
-      <w:proofErr w:type="spellEnd"/>
-      <w:r>
-        <w:rPr>
-          <w:rFonts w:cs="Arial"/>
-          <w:sz w:val="28"/>
-          <w:szCs w:val="28"/>
-        </w:rPr>
-        <w:t xml:space="preserve"> </w:t>
-      </w:r>
-      <w:proofErr w:type="spellStart"/>
-      <w:r>
-        <w:rPr>
-          <w:rFonts w:cs="Arial"/>
-          <w:sz w:val="28"/>
-          <w:szCs w:val="28"/>
-        </w:rPr>
-        <w:t>to</w:t>
-      </w:r>
-      <w:proofErr w:type="spellEnd"/>
-      <w:r>
-        <w:rPr>
-          <w:rFonts w:cs="Arial"/>
-          <w:sz w:val="28"/>
-          <w:szCs w:val="28"/>
-        </w:rPr>
-        <w:t xml:space="preserve"> </w:t>
-      </w:r>
-      <w:proofErr w:type="spellStart"/>
-      <w:r>
-        <w:rPr>
-          <w:rFonts w:cs="Arial"/>
-          <w:sz w:val="28"/>
-          <w:szCs w:val="28"/>
-        </w:rPr>
-        <w:t>disrupt</w:t>
-      </w:r>
-      <w:proofErr w:type="spellEnd"/>
-      <w:r>
-        <w:rPr>
-          <w:rFonts w:cs="Arial"/>
-          <w:sz w:val="28"/>
-          <w:szCs w:val="28"/>
-        </w:rPr>
-        <w:t xml:space="preserve"> </w:t>
-      </w:r>
-      <w:proofErr w:type="spellStart"/>
-      <w:r>
-        <w:rPr>
-          <w:rFonts w:cs="Arial"/>
-          <w:sz w:val="28"/>
-          <w:szCs w:val="28"/>
-        </w:rPr>
-        <w:t>established</w:t>
-      </w:r>
-      <w:proofErr w:type="spellEnd"/>
-      <w:r>
-        <w:rPr>
-          <w:rFonts w:cs="Arial"/>
-          <w:sz w:val="28"/>
-          <w:szCs w:val="28"/>
-        </w:rPr>
-        <w:t xml:space="preserve"> </w:t>
-      </w:r>
-      <w:proofErr w:type="spellStart"/>
-      <w:r>
-        <w:rPr>
-          <w:rFonts w:cs="Arial"/>
-          <w:sz w:val="28"/>
-          <w:szCs w:val="28"/>
-        </w:rPr>
-        <w:t>patterns</w:t>
-      </w:r>
-      <w:proofErr w:type="spellEnd"/>
-      <w:r>
-        <w:rPr>
-          <w:rFonts w:cs="Arial"/>
-          <w:sz w:val="28"/>
-          <w:szCs w:val="28"/>
-        </w:rPr>
-        <w:t xml:space="preserve">, </w:t>
-      </w:r>
-      <w:proofErr w:type="spellStart"/>
-      <w:r>
-        <w:rPr>
-          <w:rFonts w:cs="Arial"/>
-          <w:sz w:val="28"/>
-          <w:szCs w:val="28"/>
-        </w:rPr>
-        <w:t>concepts</w:t>
-      </w:r>
-      <w:proofErr w:type="spellEnd"/>
-      <w:r>
-        <w:rPr>
-          <w:rFonts w:cs="Arial"/>
-          <w:sz w:val="28"/>
-          <w:szCs w:val="28"/>
-        </w:rPr>
-        <w:t xml:space="preserve">, </w:t>
-      </w:r>
-      <w:proofErr w:type="spellStart"/>
-      <w:r>
-        <w:rPr>
-          <w:rFonts w:cs="Arial"/>
-          <w:sz w:val="28"/>
-          <w:szCs w:val="28"/>
-        </w:rPr>
-        <w:t>and</w:t>
-      </w:r>
-      <w:proofErr w:type="spellEnd"/>
-      <w:r>
-        <w:rPr>
-          <w:rFonts w:cs="Arial"/>
-          <w:sz w:val="28"/>
-          <w:szCs w:val="28"/>
-        </w:rPr>
-        <w:t xml:space="preserve"> </w:t>
-      </w:r>
-      <w:proofErr w:type="spellStart"/>
-      <w:r>
-        <w:rPr>
-          <w:rFonts w:cs="Arial"/>
-          <w:sz w:val="28"/>
-          <w:szCs w:val="28"/>
-        </w:rPr>
-        <w:t>understandings</w:t>
-      </w:r>
-      <w:proofErr w:type="spellEnd"/>
-      <w:r>
-        <w:rPr>
-          <w:rFonts w:cs="Arial"/>
-          <w:sz w:val="28"/>
-          <w:szCs w:val="28"/>
-        </w:rPr>
-        <w:t xml:space="preserve"> </w:t>
-      </w:r>
-      <w:proofErr w:type="spellStart"/>
-      <w:r>
-        <w:rPr>
-          <w:rFonts w:cs="Arial"/>
-          <w:sz w:val="28"/>
-          <w:szCs w:val="28"/>
-        </w:rPr>
-        <w:t>of</w:t>
-      </w:r>
-      <w:proofErr w:type="spellEnd"/>
-      <w:r>
-        <w:rPr>
-          <w:rFonts w:cs="Arial"/>
-          <w:sz w:val="28"/>
-          <w:szCs w:val="28"/>
-        </w:rPr>
-        <w:t xml:space="preserve"> </w:t>
-      </w:r>
-      <w:proofErr w:type="spellStart"/>
-      <w:r>
-        <w:rPr>
-          <w:rFonts w:cs="Arial"/>
-          <w:sz w:val="28"/>
-          <w:szCs w:val="28"/>
-        </w:rPr>
-        <w:t>teaching</w:t>
-      </w:r>
-      <w:proofErr w:type="spellEnd"/>
-      <w:r>
-        <w:rPr>
-          <w:rFonts w:cs="Arial"/>
-          <w:sz w:val="28"/>
-          <w:szCs w:val="28"/>
-        </w:rPr>
-        <w:t xml:space="preserve"> </w:t>
-      </w:r>
-      <w:proofErr w:type="spellStart"/>
-      <w:r>
-        <w:rPr>
-          <w:rFonts w:cs="Arial"/>
-          <w:sz w:val="28"/>
-          <w:szCs w:val="28"/>
-        </w:rPr>
-        <w:t>and</w:t>
-      </w:r>
-      <w:proofErr w:type="spellEnd"/>
-      <w:r>
-        <w:rPr>
-          <w:rFonts w:cs="Arial"/>
-          <w:sz w:val="28"/>
-          <w:szCs w:val="28"/>
-        </w:rPr>
-        <w:t xml:space="preserve"> learning in </w:t>
-      </w:r>
-      <w:proofErr w:type="spellStart"/>
-      <w:r>
-        <w:rPr>
-          <w:rFonts w:cs="Arial"/>
-          <w:sz w:val="28"/>
-          <w:szCs w:val="28"/>
-        </w:rPr>
-        <w:t>practical</w:t>
-      </w:r>
-      <w:proofErr w:type="spellEnd"/>
-      <w:r>
-        <w:rPr>
-          <w:rFonts w:cs="Arial"/>
-          <w:sz w:val="28"/>
-          <w:szCs w:val="28"/>
-        </w:rPr>
-        <w:t xml:space="preserve"> classes. In </w:t>
-      </w:r>
-      <w:proofErr w:type="spellStart"/>
-      <w:r>
-        <w:rPr>
-          <w:rFonts w:cs="Arial"/>
-          <w:sz w:val="28"/>
-          <w:szCs w:val="28"/>
-        </w:rPr>
-        <w:t>this</w:t>
-      </w:r>
-      <w:proofErr w:type="spellEnd"/>
-      <w:r>
-        <w:rPr>
-          <w:rFonts w:cs="Arial"/>
-          <w:sz w:val="28"/>
-          <w:szCs w:val="28"/>
-        </w:rPr>
-        <w:t xml:space="preserve"> </w:t>
-      </w:r>
-      <w:proofErr w:type="spellStart"/>
-      <w:r>
-        <w:rPr>
-          <w:rFonts w:cs="Arial"/>
-          <w:sz w:val="28"/>
-          <w:szCs w:val="28"/>
-        </w:rPr>
-        <w:t>sense</w:t>
-      </w:r>
-      <w:proofErr w:type="spellEnd"/>
-      <w:r>
-        <w:rPr>
-          <w:rFonts w:cs="Arial"/>
-          <w:sz w:val="28"/>
-          <w:szCs w:val="28"/>
-        </w:rPr>
-        <w:t xml:space="preserve">, </w:t>
-      </w:r>
-      <w:proofErr w:type="spellStart"/>
-      <w:r>
-        <w:rPr>
-          <w:rFonts w:cs="Arial"/>
-          <w:sz w:val="28"/>
-          <w:szCs w:val="28"/>
-        </w:rPr>
-        <w:t>this</w:t>
-      </w:r>
-      <w:proofErr w:type="spellEnd"/>
-      <w:r>
-        <w:rPr>
-          <w:rFonts w:cs="Arial"/>
-          <w:sz w:val="28"/>
-          <w:szCs w:val="28"/>
-        </w:rPr>
-        <w:t xml:space="preserve"> </w:t>
-      </w:r>
-      <w:proofErr w:type="spellStart"/>
-      <w:r>
-        <w:rPr>
-          <w:rFonts w:cs="Arial"/>
-          <w:sz w:val="28"/>
-          <w:szCs w:val="28"/>
-        </w:rPr>
-        <w:t>article</w:t>
-      </w:r>
-      <w:proofErr w:type="spellEnd"/>
-      <w:r>
-        <w:rPr>
-          <w:rFonts w:cs="Arial"/>
-          <w:sz w:val="28"/>
-          <w:szCs w:val="28"/>
-        </w:rPr>
-        <w:t xml:space="preserve"> </w:t>
-      </w:r>
-      <w:proofErr w:type="spellStart"/>
-      <w:r>
-        <w:rPr>
-          <w:rFonts w:cs="Arial"/>
-          <w:sz w:val="28"/>
-          <w:szCs w:val="28"/>
-        </w:rPr>
-        <w:t>seeks</w:t>
-      </w:r>
-      <w:proofErr w:type="spellEnd"/>
-      <w:r>
-        <w:rPr>
-          <w:rFonts w:cs="Arial"/>
-          <w:sz w:val="28"/>
-          <w:szCs w:val="28"/>
-        </w:rPr>
-        <w:t xml:space="preserve"> </w:t>
-      </w:r>
-      <w:proofErr w:type="spellStart"/>
-      <w:r>
-        <w:rPr>
-          <w:rFonts w:cs="Arial"/>
-          <w:sz w:val="28"/>
-          <w:szCs w:val="28"/>
-        </w:rPr>
-        <w:t>to</w:t>
-      </w:r>
-      <w:proofErr w:type="spellEnd"/>
-      <w:r>
-        <w:rPr>
-          <w:rFonts w:cs="Arial"/>
-          <w:sz w:val="28"/>
-          <w:szCs w:val="28"/>
-        </w:rPr>
-        <w:t xml:space="preserve"> </w:t>
-      </w:r>
-      <w:proofErr w:type="spellStart"/>
-      <w:r>
-        <w:rPr>
-          <w:rFonts w:cs="Arial"/>
-          <w:sz w:val="28"/>
-          <w:szCs w:val="28"/>
-        </w:rPr>
-        <w:t>contribute</w:t>
-      </w:r>
-      <w:proofErr w:type="spellEnd"/>
-      <w:r>
-        <w:rPr>
-          <w:rFonts w:cs="Arial"/>
-          <w:sz w:val="28"/>
-          <w:szCs w:val="28"/>
-        </w:rPr>
-        <w:t xml:space="preserve"> </w:t>
-      </w:r>
-      <w:proofErr w:type="spellStart"/>
-      <w:r>
-        <w:rPr>
-          <w:rFonts w:cs="Arial"/>
-          <w:sz w:val="28"/>
-          <w:szCs w:val="28"/>
-        </w:rPr>
-        <w:t>to</w:t>
-      </w:r>
-      <w:proofErr w:type="spellEnd"/>
-      <w:r>
-        <w:rPr>
-          <w:rFonts w:cs="Arial"/>
-          <w:sz w:val="28"/>
-          <w:szCs w:val="28"/>
-        </w:rPr>
-        <w:t xml:space="preserve"> future debates </w:t>
-      </w:r>
-      <w:proofErr w:type="spellStart"/>
-      <w:r>
-        <w:rPr>
-          <w:rFonts w:cs="Arial"/>
-          <w:sz w:val="28"/>
-          <w:szCs w:val="28"/>
-        </w:rPr>
-        <w:t>and</w:t>
-      </w:r>
-      <w:proofErr w:type="spellEnd"/>
-      <w:r>
-        <w:rPr>
-          <w:rFonts w:cs="Arial"/>
-          <w:sz w:val="28"/>
-          <w:szCs w:val="28"/>
-        </w:rPr>
-        <w:t xml:space="preserve"> </w:t>
-      </w:r>
-      <w:proofErr w:type="spellStart"/>
-      <w:r>
-        <w:rPr>
-          <w:rFonts w:cs="Arial"/>
-          <w:sz w:val="28"/>
-          <w:szCs w:val="28"/>
-        </w:rPr>
-        <w:t>studies</w:t>
-      </w:r>
-      <w:proofErr w:type="spellEnd"/>
-      <w:r>
-        <w:rPr>
-          <w:rFonts w:cs="Arial"/>
-          <w:sz w:val="28"/>
-          <w:szCs w:val="28"/>
-        </w:rPr>
-        <w:t xml:space="preserve"> </w:t>
-      </w:r>
-      <w:proofErr w:type="spellStart"/>
-      <w:r>
-        <w:rPr>
-          <w:rFonts w:cs="Arial"/>
-          <w:sz w:val="28"/>
-          <w:szCs w:val="28"/>
-        </w:rPr>
-        <w:t>on</w:t>
-      </w:r>
-      <w:proofErr w:type="spellEnd"/>
-      <w:r>
-        <w:rPr>
-          <w:rFonts w:cs="Arial"/>
-          <w:sz w:val="28"/>
-          <w:szCs w:val="28"/>
-        </w:rPr>
-        <w:t xml:space="preserve"> </w:t>
-      </w:r>
-      <w:proofErr w:type="spellStart"/>
-      <w:r>
-        <w:rPr>
-          <w:rFonts w:cs="Arial"/>
-          <w:sz w:val="28"/>
-          <w:szCs w:val="28"/>
-        </w:rPr>
-        <w:t>the</w:t>
-      </w:r>
-      <w:proofErr w:type="spellEnd"/>
-      <w:r>
-        <w:rPr>
-          <w:rFonts w:cs="Arial"/>
-          <w:sz w:val="28"/>
-          <w:szCs w:val="28"/>
-        </w:rPr>
-        <w:t xml:space="preserve"> delivery </w:t>
-      </w:r>
-      <w:proofErr w:type="spellStart"/>
-      <w:r>
-        <w:rPr>
-          <w:rFonts w:cs="Arial"/>
-          <w:sz w:val="28"/>
-          <w:szCs w:val="28"/>
-        </w:rPr>
-        <w:t>of</w:t>
-      </w:r>
-      <w:proofErr w:type="spellEnd"/>
-      <w:r>
-        <w:rPr>
-          <w:rFonts w:cs="Arial"/>
-          <w:sz w:val="28"/>
-          <w:szCs w:val="28"/>
-        </w:rPr>
-        <w:t xml:space="preserve"> </w:t>
-      </w:r>
-      <w:proofErr w:type="spellStart"/>
-      <w:r>
-        <w:rPr>
-          <w:rFonts w:cs="Arial"/>
-          <w:sz w:val="28"/>
-          <w:szCs w:val="28"/>
-        </w:rPr>
-        <w:t>Vocational</w:t>
-      </w:r>
-      <w:proofErr w:type="spellEnd"/>
-      <w:r>
-        <w:rPr>
-          <w:rFonts w:cs="Arial"/>
-          <w:sz w:val="28"/>
-          <w:szCs w:val="28"/>
-        </w:rPr>
-        <w:t xml:space="preserve"> </w:t>
-      </w:r>
-      <w:proofErr w:type="spellStart"/>
-      <w:r>
-        <w:rPr>
-          <w:rFonts w:cs="Arial"/>
-          <w:sz w:val="28"/>
-          <w:szCs w:val="28"/>
-        </w:rPr>
-        <w:t>Education</w:t>
-      </w:r>
-      <w:proofErr w:type="spellEnd"/>
-      <w:r>
-        <w:rPr>
-          <w:rFonts w:cs="Arial"/>
-          <w:sz w:val="28"/>
-          <w:szCs w:val="28"/>
-        </w:rPr>
-        <w:t xml:space="preserve"> in a </w:t>
-      </w:r>
-      <w:proofErr w:type="spellStart"/>
-      <w:r>
-        <w:rPr>
-          <w:rFonts w:cs="Arial"/>
-          <w:sz w:val="28"/>
-          <w:szCs w:val="28"/>
-        </w:rPr>
-        <w:t>hybrid</w:t>
-      </w:r>
-      <w:proofErr w:type="spellEnd"/>
-      <w:r>
-        <w:rPr>
-          <w:rFonts w:cs="Arial"/>
-          <w:sz w:val="28"/>
-          <w:szCs w:val="28"/>
-        </w:rPr>
-        <w:t xml:space="preserve"> model.</w:t>
+      <w:r>
+        <w:rPr>
+          <w:rFonts w:cs="Arial"/>
+          <w:sz w:val="28"/>
+          <w:szCs w:val="28"/>
+        </w:rPr>
+        <w:t>This article aims to identify the methodologies employed by technical school teachers in remote practical classes, establishing a dialogue between the learning needs typically addressed in workshops and laboratories and the tools available in distance education. To this end, an online survey was conducted to highlight both the convergences regarding the difficulties imposed by the impossibility of offering in-person practical classes and the teaching and learning possibilities afforded by these tools. It is important to note that the results stem from ongoing teaching practices and experiences, underscoring their significance in validating the current scenario. This situation should be viewed as an opportunity to disrupt established patterns, concepts, and understandings of teaching and learning in practical classes. In this sense, this article seeks to contribute to future debates and studies on the delivery of Vocational Education in a hybrid model.</w:t>
       </w:r>
     </w:p>
     <w:p>
@@ -4241,88 +2027,14 @@
         </w:rPr>
         <w:t xml:space="preserve">Keywords: </w:t>
       </w:r>
-      <w:proofErr w:type="spellStart"/>
-      <w:r>
-        <w:rPr>
-          <w:rFonts w:cs="Arial"/>
-          <w:sz w:val="28"/>
-          <w:szCs w:val="28"/>
-        </w:rPr>
-        <w:t>practical</w:t>
-      </w:r>
-      <w:proofErr w:type="spellEnd"/>
-      <w:r>
-        <w:rPr>
-          <w:rFonts w:cs="Arial"/>
-          <w:sz w:val="28"/>
-          <w:szCs w:val="28"/>
-        </w:rPr>
-        <w:t xml:space="preserve"> classes; </w:t>
-      </w:r>
-      <w:proofErr w:type="spellStart"/>
-      <w:r>
-        <w:rPr>
-          <w:rFonts w:cs="Arial"/>
-          <w:sz w:val="28"/>
-          <w:szCs w:val="28"/>
-        </w:rPr>
-        <w:t>active</w:t>
-      </w:r>
-      <w:proofErr w:type="spellEnd"/>
-      <w:r>
-        <w:rPr>
-          <w:rFonts w:cs="Arial"/>
-          <w:sz w:val="28"/>
-          <w:szCs w:val="28"/>
-        </w:rPr>
-        <w:t xml:space="preserve"> </w:t>
-      </w:r>
-      <w:proofErr w:type="spellStart"/>
-      <w:r>
-        <w:rPr>
-          <w:rFonts w:cs="Arial"/>
-          <w:sz w:val="28"/>
-          <w:szCs w:val="28"/>
-        </w:rPr>
-        <w:t>methodologies</w:t>
-      </w:r>
-      <w:proofErr w:type="spellEnd"/>
-      <w:r>
-        <w:rPr>
-          <w:rFonts w:cs="Arial"/>
-          <w:sz w:val="28"/>
-          <w:szCs w:val="28"/>
-        </w:rPr>
-        <w:t xml:space="preserve">; </w:t>
-      </w:r>
-      <w:proofErr w:type="spellStart"/>
-      <w:r>
-        <w:rPr>
-          <w:rFonts w:cs="Arial"/>
-          <w:sz w:val="28"/>
-          <w:szCs w:val="28"/>
-        </w:rPr>
-        <w:t>hybrid</w:t>
-      </w:r>
-      <w:proofErr w:type="spellEnd"/>
-      <w:r>
-        <w:rPr>
-          <w:rFonts w:cs="Arial"/>
-          <w:sz w:val="28"/>
-          <w:szCs w:val="28"/>
-        </w:rPr>
-        <w:t xml:space="preserve"> </w:t>
-      </w:r>
-      <w:proofErr w:type="spellStart"/>
-      <w:r>
-        <w:rPr>
-          <w:rFonts w:cs="Arial"/>
-          <w:sz w:val="28"/>
-          <w:szCs w:val="28"/>
-        </w:rPr>
-        <w:t>teaching</w:t>
-      </w:r>
-      <w:proofErr w:type="spellEnd"/>
+      <w:r>
+        <w:rPr>
+          <w:rFonts w:cs="Arial"/>
+          <w:sz w:val="28"/>
+          <w:szCs w:val="28"/>
+        </w:rPr>
+        <w:t>practical classes; active methodologies; hybrid teaching</w:t>
+      </w:r>
     </w:p>
     <w:p>
       <w:pPr>
@@ -4985,21 +2697,7 @@
             <w:rStyle w:val="Hyperlink"/>
             <w:noProof/>
           </w:rPr>
-          <w:t>Figura 9 — Função juntar nom</w:t>
-        </w:r>
-        <w:r>
-          <w:rPr>
-            <w:rStyle w:val="Hyperlink"/>
-            <w:noProof/>
-          </w:rPr>
-          <w:t>e</w:t>
-        </w:r>
-        <w:r>
-          <w:rPr>
-            <w:rStyle w:val="Hyperlink"/>
-            <w:noProof/>
-          </w:rPr>
-          <w:t xml:space="preserve"> e sobrenome NodeJS</w:t>
+          <w:t>Figura 9 — Função juntar nome e sobrenome NodeJS</w:t>
         </w:r>
         <w:r>
           <w:rPr>
@@ -5092,29 +2790,8 @@
       <w:pPr>
         <w:spacing w:after="360"/>
       </w:pPr>
-      <w:proofErr w:type="spellStart"/>
-      <w:r>
-        <w:t>Cascading</w:t>
-      </w:r>
-      <w:proofErr w:type="spellEnd"/>
-      <w:r>
-        <w:t xml:space="preserve"> </w:t>
-      </w:r>
-      <w:proofErr w:type="spellStart"/>
-      <w:r>
-        <w:t>Style</w:t>
-      </w:r>
-      <w:proofErr w:type="spellEnd"/>
-      <w:r>
-        <w:t xml:space="preserve"> </w:t>
-      </w:r>
-      <w:proofErr w:type="spellStart"/>
-      <w:r>
-        <w:t>Sheets</w:t>
-      </w:r>
-      <w:proofErr w:type="spellEnd"/>
-      <w:r>
-        <w:t xml:space="preserve"> (CSS) — Folhas de Estilo em Cascata.</w:t>
+      <w:r>
+        <w:t>Cascading Style Sheets (CSS) — Folhas de Estilo em Cascata.</w:t>
       </w:r>
     </w:p>
     <w:p>
@@ -5122,15 +2799,7 @@
         <w:spacing w:after="360"/>
       </w:pPr>
       <w:r>
-        <w:t xml:space="preserve">Domain </w:t>
-      </w:r>
-      <w:proofErr w:type="spellStart"/>
-      <w:r>
-        <w:t>Name</w:t>
-      </w:r>
-      <w:proofErr w:type="spellEnd"/>
-      <w:r>
-        <w:t xml:space="preserve"> System (DNS) — Sistema de Nomes de Domínio.</w:t>
+        <w:t>Domain Name System (DNS) — Sistema de Nomes de Domínio.</w:t>
       </w:r>
     </w:p>
     <w:p>
@@ -5138,23 +2807,7 @@
         <w:spacing w:after="360"/>
       </w:pPr>
       <w:r>
-        <w:t xml:space="preserve">File </w:t>
-      </w:r>
-      <w:proofErr w:type="spellStart"/>
-      <w:r>
-        <w:t>Transfer</w:t>
-      </w:r>
-      <w:proofErr w:type="spellEnd"/>
-      <w:r>
-        <w:t xml:space="preserve"> </w:t>
-      </w:r>
-      <w:proofErr w:type="spellStart"/>
-      <w:r>
-        <w:t>Protocol</w:t>
-      </w:r>
-      <w:proofErr w:type="spellEnd"/>
-      <w:r>
-        <w:t xml:space="preserve"> (FTP) — Protocolo de Transferência de Arquivos.</w:t>
+        <w:t>File Transfer Protocol (FTP) — Protocolo de Transferência de Arquivos.</w:t>
       </w:r>
     </w:p>
     <w:p>
@@ -5162,89 +2815,23 @@
         <w:spacing w:after="360"/>
       </w:pPr>
       <w:r>
-        <w:t xml:space="preserve">Hyper </w:t>
-      </w:r>
-      <w:proofErr w:type="spellStart"/>
-      <w:r>
-        <w:t>Text</w:t>
-      </w:r>
-      <w:proofErr w:type="spellEnd"/>
-      <w:r>
-        <w:t xml:space="preserve"> Markup </w:t>
-      </w:r>
-      <w:proofErr w:type="spellStart"/>
-      <w:r>
-        <w:t>Language</w:t>
-      </w:r>
-      <w:proofErr w:type="spellEnd"/>
-      <w:r>
-        <w:t xml:space="preserve"> (HTML) — Linguagem de Marcação de Hipertexto.</w:t>
+        <w:t>Hyper Text Markup Language (HTML) — Linguagem de Marcação de Hipertexto.</w:t>
       </w:r>
     </w:p>
     <w:p>
       <w:pPr>
         <w:spacing w:after="360"/>
       </w:pPr>
-      <w:proofErr w:type="spellStart"/>
-      <w:r>
-        <w:t>HyperText</w:t>
-      </w:r>
-      <w:proofErr w:type="spellEnd"/>
-      <w:r>
-        <w:t xml:space="preserve"> </w:t>
-      </w:r>
-      <w:proofErr w:type="spellStart"/>
-      <w:r>
-        <w:t>Transfer</w:t>
-      </w:r>
-      <w:proofErr w:type="spellEnd"/>
-      <w:r>
-        <w:t xml:space="preserve"> </w:t>
-      </w:r>
-      <w:proofErr w:type="spellStart"/>
-      <w:r>
-        <w:t>Protocol</w:t>
-      </w:r>
-      <w:proofErr w:type="spellEnd"/>
-      <w:r>
-        <w:t xml:space="preserve"> (HTTP) — Protocolo de Transferência de Hipertexto.</w:t>
+      <w:r>
+        <w:t>HyperText Transfer Protocol (HTTP) — Protocolo de Transferência de Hipertexto.</w:t>
       </w:r>
     </w:p>
     <w:p>
       <w:pPr>
         <w:spacing w:after="360"/>
       </w:pPr>
-      <w:proofErr w:type="spellStart"/>
-      <w:r>
-        <w:t>HyperText</w:t>
-      </w:r>
-      <w:proofErr w:type="spellEnd"/>
-      <w:r>
-        <w:t xml:space="preserve"> </w:t>
-      </w:r>
-      <w:proofErr w:type="spellStart"/>
-      <w:r>
-        <w:t>Transfer</w:t>
-      </w:r>
-      <w:proofErr w:type="spellEnd"/>
-      <w:r>
-        <w:t xml:space="preserve"> </w:t>
-      </w:r>
-      <w:proofErr w:type="spellStart"/>
-      <w:r>
-        <w:t>Protocol</w:t>
-      </w:r>
-      <w:proofErr w:type="spellEnd"/>
-      <w:r>
-        <w:t xml:space="preserve"> </w:t>
-      </w:r>
-      <w:proofErr w:type="spellStart"/>
-      <w:r>
-        <w:t>Secure</w:t>
-      </w:r>
-      <w:proofErr w:type="spellEnd"/>
-      <w:r>
-        <w:t xml:space="preserve"> (HTTPS) — Protocolo Seguro de Transferência de Hipertexto.</w:t>
+      <w:r>
+        <w:t>HyperText Transfer Protocol Secure (HTTPS) — Protocolo Seguro de Transferência de Hipertexto.</w:t>
       </w:r>
     </w:p>
     <w:p>
@@ -5259,13 +2846,8 @@
       <w:pPr>
         <w:spacing w:after="360"/>
       </w:pPr>
-      <w:proofErr w:type="spellStart"/>
-      <w:r>
-        <w:t>JavaScript</w:t>
-      </w:r>
-      <w:proofErr w:type="spellEnd"/>
-      <w:r>
-        <w:t xml:space="preserve"> (JS) — Linguagem de Programação para Web.</w:t>
+      <w:r>
+        <w:t>JavaScript (JS) — Linguagem de Programação para Web.</w:t>
       </w:r>
     </w:p>
     <w:p>
@@ -5273,15 +2855,7 @@
         <w:spacing w:after="360"/>
       </w:pPr>
       <w:r>
-        <w:t xml:space="preserve">Node.js — Plataforma para execução de </w:t>
-      </w:r>
-      <w:proofErr w:type="spellStart"/>
-      <w:r>
-        <w:t>JavaScript</w:t>
-      </w:r>
-      <w:proofErr w:type="spellEnd"/>
-      <w:r>
-        <w:t xml:space="preserve"> no servidor.</w:t>
+        <w:t>Node.js — Plataforma para execução de JavaScript no servidor.</w:t>
       </w:r>
     </w:p>
     <w:p>
@@ -5289,44 +2863,15 @@
         <w:spacing w:after="360"/>
       </w:pPr>
       <w:r>
-        <w:t xml:space="preserve">Radio-Frequency </w:t>
-      </w:r>
-      <w:proofErr w:type="spellStart"/>
-      <w:r>
-        <w:t>Identification</w:t>
-      </w:r>
-      <w:proofErr w:type="spellEnd"/>
-      <w:r>
-        <w:t xml:space="preserve"> (RFID) — Tecnologia de Identificação por Rádio Frequência.</w:t>
+        <w:t>Radio-Frequency Identification (RFID) — Tecnologia de Identificação por Rádio Frequência.</w:t>
       </w:r>
     </w:p>
     <w:p>
       <w:pPr>
         <w:spacing w:after="360"/>
       </w:pPr>
-      <w:proofErr w:type="spellStart"/>
-      <w:r>
-        <w:t>Uniform</w:t>
-      </w:r>
-      <w:proofErr w:type="spellEnd"/>
-      <w:r>
-        <w:t xml:space="preserve"> </w:t>
-      </w:r>
-      <w:proofErr w:type="spellStart"/>
-      <w:r>
-        <w:t>Resource</w:t>
-      </w:r>
-      <w:proofErr w:type="spellEnd"/>
-      <w:r>
-        <w:t xml:space="preserve"> </w:t>
-      </w:r>
-      <w:proofErr w:type="spellStart"/>
-      <w:r>
-        <w:t>Locator</w:t>
-      </w:r>
-      <w:proofErr w:type="spellEnd"/>
-      <w:r>
-        <w:t xml:space="preserve"> (URL) — Localizador Uniforme de Recursos.</w:t>
+      <w:r>
+        <w:t>Uniform Resource Locator (URL) — Localizador Uniforme de Recursos.</w:t>
       </w:r>
     </w:p>
     <w:p/>
@@ -5350,7 +2895,12 @@
     <w:sdt>
       <w:sdtPr>
         <w:rPr>
-          <w:rFonts w:ascii="Arial" w:hAnsi="Arial" w:cs="Arial"/>
+          <w:rFonts w:ascii="Arial" w:eastAsiaTheme="minorHAnsi" w:hAnsi="Arial" w:cs="Arial"/>
+          <w:b w:val="0"/>
+          <w:color w:val="auto"/>
+          <w:sz w:val="24"/>
+          <w:szCs w:val="22"/>
+          <w:lang w:eastAsia="en-US"/>
         </w:rPr>
         <w:id w:val="-1158302978"/>
         <w:docPartObj>
@@ -5360,12 +2910,7 @@
       </w:sdtPr>
       <w:sdtEndPr>
         <w:rPr>
-          <w:rFonts w:eastAsiaTheme="minorHAnsi"/>
-          <w:bCs/>
-          <w:color w:val="auto"/>
-          <w:sz w:val="24"/>
-          <w:szCs w:val="22"/>
-          <w:lang w:eastAsia="en-US"/>
+          <w:bCs/>
         </w:rPr>
       </w:sdtEndPr>
       <w:sdtContent>
@@ -5510,23 +3055,7 @@
                 <w:rFonts w:cs="Arial"/>
                 <w:noProof/>
               </w:rPr>
-              <w:t>2 REFERENCIAL T</w:t>
-            </w:r>
-            <w:r>
-              <w:rPr>
-                <w:rStyle w:val="Hyperlink"/>
-                <w:rFonts w:cs="Arial"/>
-                <w:noProof/>
-              </w:rPr>
-              <w:t>E</w:t>
-            </w:r>
-            <w:r>
-              <w:rPr>
-                <w:rStyle w:val="Hyperlink"/>
-                <w:rFonts w:cs="Arial"/>
-                <w:noProof/>
-              </w:rPr>
-              <w:t>ÓRICO</w:t>
+              <w:t>2 REFERENCIAL TEÓRICO</w:t>
             </w:r>
             <w:r>
               <w:rPr>
@@ -5678,21 +3207,7 @@
                 <w:rStyle w:val="Hyperlink"/>
                 <w:noProof/>
               </w:rPr>
-              <w:t xml:space="preserve">2.2 Leitor </w:t>
-            </w:r>
-            <w:r>
-              <w:rPr>
-                <w:rStyle w:val="Hyperlink"/>
-                <w:noProof/>
-              </w:rPr>
-              <w:t>R</w:t>
-            </w:r>
-            <w:r>
-              <w:rPr>
-                <w:rStyle w:val="Hyperlink"/>
-                <w:noProof/>
-              </w:rPr>
-              <w:t>FID</w:t>
+              <w:t>2.2 Leitor RFID</w:t>
             </w:r>
             <w:r>
               <w:rPr>
@@ -6296,23 +3811,7 @@
           <w:rFonts w:cs="Arial"/>
           <w:szCs w:val="24"/>
         </w:rPr>
-        <w:t>Dessa forma, o uso de novas tecnologias nesse setor passa a acarretar significativamente um aumento de eficiência, principalmente na parte logística (</w:t>
-      </w:r>
-      <w:proofErr w:type="spellStart"/>
-      <w:r>
-        <w:rPr>
-          <w:rFonts w:cs="Arial"/>
-          <w:szCs w:val="24"/>
-        </w:rPr>
-        <w:t>Rovaroto</w:t>
-      </w:r>
-      <w:proofErr w:type="spellEnd"/>
-      <w:r>
-        <w:rPr>
-          <w:rFonts w:cs="Arial"/>
-          <w:szCs w:val="24"/>
-        </w:rPr>
-        <w:t>, 2024). Visando tal aumento de eficiência, podemos então, por meios de auxílios tecnológicos, aumentar a rastreabilidade de estoque, evitando a perda de vendas pela indisponibilidade de itens buscados pelos clientes, mesmo que o item em questão esteja disponível em estoque, mas indisponível na prateleira, ou mesmo notificando previamente o dono do mercado autônomo em questão para que o mesmo reponha determinado item, evitando escassez e eventuais prejuízos.</w:t>
+        <w:t>Dessa forma, o uso de novas tecnologias nesse setor passa a acarretar significativamente um aumento de eficiência, principalmente na parte logística (Rovaroto, 2024). Visando tal aumento de eficiência, podemos então, por meios de auxílios tecnológicos, aumentar a rastreabilidade de estoque, evitando a perda de vendas pela indisponibilidade de itens buscados pelos clientes, mesmo que o item em questão esteja disponível em estoque, mas indisponível na prateleira, ou mesmo notificando previamente o dono do mercado autônomo em questão para que o mesmo reponha determinado item, evitando escassez e eventuais prejuízos.</w:t>
       </w:r>
     </w:p>
     <w:p>
@@ -6400,21 +3899,7 @@
           <w:rFonts w:cs="Arial"/>
           <w:szCs w:val="24"/>
         </w:rPr>
-        <w:t xml:space="preserve">a integração de um sistema </w:t>
-      </w:r>
-      <w:r>
-        <w:rPr>
-          <w:rFonts w:cs="Arial"/>
-          <w:szCs w:val="24"/>
-        </w:rPr>
-        <w:t>baseado na tecnologia de identificação por rádio frequência (RFID)</w:t>
-      </w:r>
-      <w:r>
-        <w:rPr>
-          <w:rFonts w:cs="Arial"/>
-          <w:szCs w:val="24"/>
-        </w:rPr>
-        <w:t xml:space="preserve">, </w:t>
+        <w:t xml:space="preserve">a integração de um sistema baseado na tecnologia de identificação por rádio frequência (RFID), </w:t>
       </w:r>
       <w:r>
         <w:rPr>
@@ -6490,23 +3975,7 @@
     </w:p>
     <w:p>
       <w:r>
-        <w:t xml:space="preserve">Segundo Santini (2008 apud </w:t>
-      </w:r>
-      <w:proofErr w:type="spellStart"/>
-      <w:r>
-        <w:t>Prediger</w:t>
-      </w:r>
-      <w:proofErr w:type="spellEnd"/>
-      <w:r>
-        <w:t xml:space="preserve">; Freitas; Silveira, 2014), a comunicação entre o leitor RFID e a </w:t>
-      </w:r>
-      <w:proofErr w:type="spellStart"/>
-      <w:r>
-        <w:t>tag</w:t>
-      </w:r>
-      <w:proofErr w:type="spellEnd"/>
-      <w:r>
-        <w:t xml:space="preserve"> RFID é feita através de uma antena que pode transmitir essas informações e processá-las para uso em outros sistemas.</w:t>
+        <w:t>Segundo Santini (2008 apud Prediger; Freitas; Silveira, 2014), a comunicação entre o leitor RFID e a tag RFID é feita através de uma antena que pode transmitir essas informações e processá-las para uso em outros sistemas.</w:t>
       </w:r>
     </w:p>
     <w:p>
@@ -6545,71 +4014,7 @@
           <w:rFonts w:cs="Arial"/>
           <w:szCs w:val="24"/>
         </w:rPr>
-        <w:t xml:space="preserve">Segundo SILVEIRA e PRATES (2001) O Hyper </w:t>
-      </w:r>
-      <w:proofErr w:type="spellStart"/>
-      <w:r>
-        <w:rPr>
-          <w:rFonts w:cs="Arial"/>
-          <w:szCs w:val="24"/>
-        </w:rPr>
-        <w:t>Text</w:t>
-      </w:r>
-      <w:proofErr w:type="spellEnd"/>
-      <w:r>
-        <w:rPr>
-          <w:rFonts w:cs="Arial"/>
-          <w:szCs w:val="24"/>
-        </w:rPr>
-        <w:t xml:space="preserve"> Markup </w:t>
-      </w:r>
-      <w:proofErr w:type="spellStart"/>
-      <w:r>
-        <w:rPr>
-          <w:rFonts w:cs="Arial"/>
-          <w:szCs w:val="24"/>
-        </w:rPr>
-        <w:t>Language</w:t>
-      </w:r>
-      <w:proofErr w:type="spellEnd"/>
-      <w:r>
-        <w:rPr>
-          <w:rFonts w:cs="Arial"/>
-          <w:szCs w:val="24"/>
-        </w:rPr>
-        <w:t xml:space="preserve"> (HTML) é a tecnologia para criação da estrutura de </w:t>
-      </w:r>
-      <w:proofErr w:type="spellStart"/>
-      <w:r>
-        <w:rPr>
-          <w:rFonts w:cs="Arial"/>
-          <w:szCs w:val="24"/>
-        </w:rPr>
-        <w:t>WebSites</w:t>
-      </w:r>
-      <w:proofErr w:type="spellEnd"/>
-      <w:r>
-        <w:rPr>
-          <w:rFonts w:cs="Arial"/>
-          <w:szCs w:val="24"/>
-        </w:rPr>
-        <w:t xml:space="preserve">. A navegação de forma dinâmica é possível por conta do </w:t>
-      </w:r>
-      <w:proofErr w:type="spellStart"/>
-      <w:r>
-        <w:rPr>
-          <w:rFonts w:cs="Arial"/>
-          <w:szCs w:val="24"/>
-        </w:rPr>
-        <w:t>HyperText</w:t>
-      </w:r>
-      <w:proofErr w:type="spellEnd"/>
-      <w:r>
-        <w:rPr>
-          <w:rFonts w:cs="Arial"/>
-          <w:szCs w:val="24"/>
-        </w:rPr>
-        <w:t xml:space="preserve"> que através de links conecta as páginas entre si como explica DUCKETT (2016). Além disso, DUCKETT também destaca que </w:t>
+        <w:t xml:space="preserve">Segundo SILVEIRA e PRATES (2001) O Hyper Text Markup Language (HTML) é a tecnologia para criação da estrutura de WebSites. A navegação de forma dinâmica é possível por conta do HyperText que através de links conecta as páginas entre si como explica DUCKETT (2016). Além disso, DUCKETT também destaca que </w:t>
       </w:r>
       <w:r>
         <w:rPr>
@@ -6647,23 +4052,7 @@
           <w:rFonts w:cs="Arial"/>
           <w:szCs w:val="24"/>
         </w:rPr>
-        <w:t xml:space="preserve">Dessa forma, DUCKETT destaca que todo esse processo só é possível graças aos elementos HTML, cuja construção se baseia em caracteres colocados entre colchetes angulares (&lt; &gt;), indicando o início e o fim do elemento. Eles são fundamentais na criação de telas, onde cada elemento desempenha uma função específica na estrutura e organização dos conteúdos na página. Segundo SILVEIRA e PRATES, as principais </w:t>
-      </w:r>
-      <w:proofErr w:type="spellStart"/>
-      <w:r>
-        <w:rPr>
-          <w:rFonts w:cs="Arial"/>
-          <w:szCs w:val="24"/>
-        </w:rPr>
-        <w:t>tags</w:t>
-      </w:r>
-      <w:proofErr w:type="spellEnd"/>
-      <w:r>
-        <w:rPr>
-          <w:rFonts w:cs="Arial"/>
-          <w:szCs w:val="24"/>
-        </w:rPr>
-        <w:t xml:space="preserve"> usadas para construção da estrutura de um documento HTML básico são:</w:t>
+        <w:t>Dessa forma, DUCKETT destaca que todo esse processo só é possível graças aos elementos HTML, cuja construção se baseia em caracteres colocados entre colchetes angulares (&lt; &gt;), indicando o início e o fim do elemento. Eles são fundamentais na criação de telas, onde cada elemento desempenha uma função específica na estrutura e organização dos conteúdos na página. Segundo SILVEIRA e PRATES, as principais tags usadas para construção da estrutura de um documento HTML básico são:</w:t>
       </w:r>
     </w:p>
     <w:p>
@@ -6671,28 +4060,10 @@
         <w:pStyle w:val="lista"/>
       </w:pPr>
       <w:r>
-        <w:t xml:space="preserve">“&lt;!DOCTYPE </w:t>
-      </w:r>
-      <w:proofErr w:type="spellStart"/>
-      <w:r>
-        <w:t>html</w:t>
-      </w:r>
-      <w:proofErr w:type="spellEnd"/>
-      <w:r>
-        <w:t>&gt;”</w:t>
-      </w:r>
-      <w:r>
-        <w:t xml:space="preserve"> indica o tipo de documento que </w:t>
-      </w:r>
-      <w:proofErr w:type="spellStart"/>
-      <w:proofErr w:type="gramStart"/>
-      <w:r>
-        <w:t>esta</w:t>
-      </w:r>
-      <w:proofErr w:type="spellEnd"/>
-      <w:proofErr w:type="gramEnd"/>
-      <w:r>
-        <w:t xml:space="preserve"> sendo escrito e a versão do HTML. No HTML5, essa declaração é obrigatória e deve ser a</w:t>
+        <w:t>“&lt;!DOCTYPE html&gt;”</w:t>
+      </w:r>
+      <w:r>
+        <w:t xml:space="preserve"> indica o tipo de documento que esta sendo escrito e a versão do HTML. No HTML5, essa declaração é obrigatória e deve ser a</w:t>
       </w:r>
       <w:r>
         <w:t xml:space="preserve"> </w:t>
@@ -6712,11 +4083,7 @@
         </w:rPr>
       </w:pPr>
       <w:r>
-        <w:t>“&lt;HTML&gt;</w:t>
-      </w:r>
-      <w:proofErr w:type="gramStart"/>
-      <w:r>
-        <w:t>”</w:t>
+        <w:t>“&lt;HTML&gt;”</w:t>
       </w:r>
       <w:r>
         <w:rPr>
@@ -6728,11 +4095,7 @@
         <w:t xml:space="preserve"> </w:t>
       </w:r>
       <w:r>
-        <w:t>Representa</w:t>
-      </w:r>
-      <w:proofErr w:type="gramEnd"/>
-      <w:r>
-        <w:t xml:space="preserve"> o elemento raiz de uma página HTML. É composta por duas partes, que delimitam o início e o fim da codificação. Todo conteúdo deve estar entre elas.</w:t>
+        <w:t>Representa o elemento raiz de uma página HTML. É composta por duas partes, que delimitam o início e o fim da codificação. Todo conteúdo deve estar entre elas.</w:t>
       </w:r>
       <w:r>
         <w:rPr>
@@ -6765,11 +4128,7 @@
         </w:rPr>
       </w:pPr>
       <w:r>
-        <w:t>“&lt;BODY&gt;</w:t>
-      </w:r>
-      <w:proofErr w:type="gramStart"/>
-      <w:r>
-        <w:t>”</w:t>
+        <w:t>“&lt;BODY&gt;”</w:t>
       </w:r>
       <w:r>
         <w:rPr>
@@ -6778,28 +4137,27 @@
           <w:color w:val="000000" w:themeColor="text1"/>
           <w:szCs w:val="24"/>
         </w:rPr>
-        <w:t xml:space="preserve"> Representa</w:t>
-      </w:r>
-      <w:proofErr w:type="gramEnd"/>
-      <w:r>
+        <w:t xml:space="preserve"> Representa o corpo da página, onde ficam todos os elementos visíveis ao usuário, como textos, imagens, vídeos, botões e demais conteúdos interativos.</w:t>
+      </w:r>
+    </w:p>
+    <w:p>
+      <w:pPr>
         <w:rPr>
           <w:rFonts w:eastAsiaTheme="majorEastAsia" w:cs="Arial"/>
           <w:bCs/>
           <w:color w:val="000000" w:themeColor="text1"/>
           <w:szCs w:val="24"/>
         </w:rPr>
-        <w:t xml:space="preserve"> o corpo da página, onde ficam todos os elementos visíveis ao usuário, como textos, imagens, vídeos, botões e demais conteúdos interativos.</w:t>
-      </w:r>
-    </w:p>
-    <w:p>
-      <w:pPr>
+      </w:pPr>
+      <w:r>
         <w:rPr>
           <w:rFonts w:eastAsiaTheme="majorEastAsia" w:cs="Arial"/>
           <w:bCs/>
           <w:color w:val="000000" w:themeColor="text1"/>
           <w:szCs w:val="24"/>
         </w:rPr>
-      </w:pPr>
+        <w:t>Um exemplo de utilização dessas tags é apresentado na figura 1</w:t>
+      </w:r>
       <w:r>
         <w:rPr>
           <w:rFonts w:eastAsiaTheme="majorEastAsia" w:cs="Arial"/>
@@ -6807,9 +4165,8 @@
           <w:color w:val="000000" w:themeColor="text1"/>
           <w:szCs w:val="24"/>
         </w:rPr>
-        <w:t xml:space="preserve">Um exemplo de utilização dessas </w:t>
-      </w:r>
-      <w:proofErr w:type="spellStart"/>
+        <w:t xml:space="preserve"> </w:t>
+      </w:r>
       <w:r>
         <w:rPr>
           <w:rFonts w:eastAsiaTheme="majorEastAsia" w:cs="Arial"/>
@@ -6817,9 +4174,8 @@
           <w:color w:val="000000" w:themeColor="text1"/>
           <w:szCs w:val="24"/>
         </w:rPr>
-        <w:t>tags</w:t>
-      </w:r>
-      <w:proofErr w:type="spellEnd"/>
+        <w:t>demonstrando sua estrutura básic</w:t>
+      </w:r>
       <w:r>
         <w:rPr>
           <w:rFonts w:eastAsiaTheme="majorEastAsia" w:cs="Arial"/>
@@ -6827,87 +4183,48 @@
           <w:color w:val="000000" w:themeColor="text1"/>
           <w:szCs w:val="24"/>
         </w:rPr>
-        <w:t xml:space="preserve"> é apresentado na figura 1</w:t>
-      </w:r>
-      <w:r>
+        <w:t>a.</w:t>
+      </w:r>
+    </w:p>
+    <w:p>
+      <w:pPr>
+        <w:pStyle w:val="figura"/>
+      </w:pPr>
+      <w:bookmarkStart w:id="7" w:name="_Toc199131149"/>
+      <w:r>
+        <w:t xml:space="preserve">Figura </w:t>
+      </w:r>
+      <w:fldSimple w:instr=" SEQ Figura \* ARABIC ">
+        <w:r>
+          <w:rPr>
+            <w:noProof/>
+          </w:rPr>
+          <w:t>1</w:t>
+        </w:r>
+      </w:fldSimple>
+      <w:r>
+        <w:t xml:space="preserve"> </w:t>
+      </w:r>
+      <w:r>
+        <w:softHyphen/>
+        <w:t>— Estrutura básica de uma página em HTML</w:t>
+      </w:r>
+      <w:bookmarkEnd w:id="7"/>
+    </w:p>
+    <w:p>
+      <w:pPr>
         <w:rPr>
           <w:rFonts w:eastAsiaTheme="majorEastAsia" w:cs="Arial"/>
           <w:bCs/>
           <w:color w:val="000000" w:themeColor="text1"/>
           <w:szCs w:val="24"/>
         </w:rPr>
-        <w:t xml:space="preserve"> </w:t>
-      </w:r>
+      </w:pPr>
       <w:r>
         <w:rPr>
           <w:rFonts w:eastAsiaTheme="majorEastAsia" w:cs="Arial"/>
           <w:bCs/>
-          <w:color w:val="000000" w:themeColor="text1"/>
-          <w:szCs w:val="24"/>
-        </w:rPr>
-        <w:t>demonstrando sua estrutura básic</w:t>
-      </w:r>
-      <w:r>
-        <w:rPr>
-          <w:rFonts w:eastAsiaTheme="majorEastAsia" w:cs="Arial"/>
-          <w:bCs/>
-          <w:color w:val="000000" w:themeColor="text1"/>
-          <w:szCs w:val="24"/>
-        </w:rPr>
-        <w:t>a.</w:t>
-      </w:r>
-    </w:p>
-    <w:p>
-      <w:pPr>
-        <w:pStyle w:val="figura"/>
-      </w:pPr>
-      <w:bookmarkStart w:id="7" w:name="_Toc199131149"/>
-      <w:r>
-        <w:t xml:space="preserve">Figura </w:t>
-      </w:r>
-      <w:r>
-        <w:fldChar w:fldCharType="begin"/>
-      </w:r>
-      <w:r>
-        <w:instrText xml:space="preserve"> SEQ Figura \* ARABIC </w:instrText>
-      </w:r>
-      <w:r>
-        <w:fldChar w:fldCharType="separate"/>
-      </w:r>
-      <w:r>
-        <w:rPr>
           <w:noProof/>
-        </w:rPr>
-        <w:t>1</w:t>
-      </w:r>
-      <w:r>
-        <w:fldChar w:fldCharType="end"/>
-      </w:r>
-      <w:r>
-        <w:t xml:space="preserve"> </w:t>
-      </w:r>
-      <w:r>
-        <w:softHyphen/>
-        <w:t xml:space="preserve">— </w:t>
-      </w:r>
-      <w:r>
-        <w:t>Estrutura básica de uma página em HTML</w:t>
-      </w:r>
-      <w:bookmarkEnd w:id="7"/>
-    </w:p>
-    <w:p>
-      <w:pPr>
-        <w:rPr>
-          <w:rFonts w:eastAsiaTheme="majorEastAsia" w:cs="Arial"/>
-          <w:bCs/>
-          <w:color w:val="000000" w:themeColor="text1"/>
-          <w:szCs w:val="24"/>
-        </w:rPr>
-      </w:pPr>
-      <w:r>
-        <w:rPr>
-          <w:rFonts w:eastAsiaTheme="majorEastAsia" w:cs="Arial"/>
-          <w:bCs/>
           <w:color w:val="000000" w:themeColor="text1"/>
           <w:szCs w:val="24"/>
         </w:rPr>
@@ -6963,10 +4280,7 @@
         <w:t>Fonte —</w:t>
       </w:r>
       <w:r>
-        <w:t xml:space="preserve"> </w:t>
-      </w:r>
-      <w:r>
-        <w:t>Elaborado pelo autor.</w:t>
+        <w:t xml:space="preserve"> Elaborado pelo autor.</w:t>
       </w:r>
     </w:p>
     <w:p>
@@ -7003,24 +4317,14 @@
       <w:r>
         <w:t xml:space="preserve">Figura </w:t>
       </w:r>
-      <w:r>
-        <w:fldChar w:fldCharType="begin"/>
-      </w:r>
-      <w:r>
-        <w:instrText xml:space="preserve"> SEQ Figura \* ARABIC </w:instrText>
-      </w:r>
-      <w:r>
-        <w:fldChar w:fldCharType="separate"/>
-      </w:r>
-      <w:r>
-        <w:rPr>
-          <w:noProof/>
-        </w:rPr>
-        <w:t>2</w:t>
-      </w:r>
-      <w:r>
-        <w:fldChar w:fldCharType="end"/>
-      </w:r>
+      <w:fldSimple w:instr=" SEQ Figura \* ARABIC ">
+        <w:r>
+          <w:rPr>
+            <w:noProof/>
+          </w:rPr>
+          <w:t>2</w:t>
+        </w:r>
+      </w:fldSimple>
       <w:r>
         <w:rPr>
           <w:sz w:val="24"/>
@@ -7045,6 +4349,9 @@
         <w:pStyle w:val="figura"/>
       </w:pPr>
       <w:r>
+        <w:rPr>
+          <w:noProof/>
+        </w:rPr>
         <w:drawing>
           <wp:inline distT="0" distB="0" distL="0" distR="0" wp14:anchorId="1BE4A699" wp14:editId="51801520">
             <wp:extent cx="5496692" cy="5153744"/>
@@ -7106,15 +4413,7 @@
     <w:p>
       <w:r>
         <w:lastRenderedPageBreak/>
-        <w:t xml:space="preserve">O código mostrado na figura 2, com as </w:t>
-      </w:r>
-      <w:proofErr w:type="spellStart"/>
-      <w:r>
-        <w:t>tags</w:t>
-      </w:r>
-      <w:proofErr w:type="spellEnd"/>
-      <w:r>
-        <w:t xml:space="preserve"> e dados utilizados, resulta na estrutura visual apresentada na figura 3:</w:t>
+        <w:t>O código mostrado na figura 2, com as tags e dados utilizados, resulta na estrutura visual apresentada na figura 3:</w:t>
       </w:r>
     </w:p>
     <w:p>
@@ -7125,24 +4424,14 @@
       <w:r>
         <w:t xml:space="preserve">Figura </w:t>
       </w:r>
-      <w:r>
-        <w:fldChar w:fldCharType="begin"/>
-      </w:r>
-      <w:r>
-        <w:instrText xml:space="preserve"> SEQ Figura \* ARABIC </w:instrText>
-      </w:r>
-      <w:r>
-        <w:fldChar w:fldCharType="separate"/>
-      </w:r>
-      <w:r>
-        <w:rPr>
-          <w:noProof/>
-        </w:rPr>
-        <w:t>3</w:t>
-      </w:r>
-      <w:r>
-        <w:fldChar w:fldCharType="end"/>
-      </w:r>
+      <w:fldSimple w:instr=" SEQ Figura \* ARABIC ">
+        <w:r>
+          <w:rPr>
+            <w:noProof/>
+          </w:rPr>
+          <w:t>3</w:t>
+        </w:r>
+      </w:fldSimple>
       <w:r>
         <w:t xml:space="preserve"> </w:t>
       </w:r>
@@ -7166,6 +4455,9 @@
         <w:pStyle w:val="figura"/>
       </w:pPr>
       <w:r>
+        <w:rPr>
+          <w:noProof/>
+        </w:rPr>
         <w:drawing>
           <wp:inline distT="0" distB="0" distL="0" distR="0" wp14:anchorId="4BE95C05" wp14:editId="527C05CE">
             <wp:extent cx="2848373" cy="4039164"/>
@@ -7234,21 +4526,7 @@
         <w:pStyle w:val="lista"/>
       </w:pPr>
       <w:r>
-        <w:t>“&lt;</w:t>
-      </w:r>
-      <w:proofErr w:type="spellStart"/>
-      <w:r>
-        <w:t>Form</w:t>
-      </w:r>
-      <w:proofErr w:type="spellEnd"/>
-      <w:r>
-        <w:t>&gt;” elemento que abrange todo formulário, utilizado para coleta das</w:t>
-      </w:r>
-      <w:r>
-        <w:t xml:space="preserve"> </w:t>
-      </w:r>
-      <w:r>
-        <w:t xml:space="preserve">informações </w:t>
+        <w:t xml:space="preserve">“&lt;Form&gt;” elemento que abrange todo formulário, utilizado para coleta das informações </w:t>
       </w:r>
     </w:p>
     <w:p>
@@ -7256,21 +4534,7 @@
         <w:pStyle w:val="lista"/>
       </w:pPr>
       <w:r>
-        <w:t xml:space="preserve">“&lt;H2&gt;” elemento de títulos. As </w:t>
-      </w:r>
-      <w:proofErr w:type="spellStart"/>
-      <w:r>
-        <w:t>tags</w:t>
-      </w:r>
-      <w:proofErr w:type="spellEnd"/>
-      <w:r>
-        <w:t xml:space="preserve"> H1, H2...H6. Definem diversos níveis de títulos. Onde “&lt;H6&gt;” indica a menor e “&lt;H1&gt;” o maior nível de título dentro de</w:t>
-      </w:r>
-      <w:r>
-        <w:t xml:space="preserve"> </w:t>
-      </w:r>
-      <w:r>
-        <w:t xml:space="preserve">uma aplicação web. </w:t>
+        <w:t xml:space="preserve">“&lt;H2&gt;” elemento de títulos. As tags H1, H2...H6. Definem diversos níveis de títulos. Onde “&lt;H6&gt;” indica a menor e “&lt;H1&gt;” o maior nível de título dentro de uma aplicação web. </w:t>
       </w:r>
     </w:p>
     <w:p>
@@ -7278,21 +4542,7 @@
         <w:pStyle w:val="lista"/>
       </w:pPr>
       <w:r>
-        <w:t>“&lt;</w:t>
-      </w:r>
-      <w:proofErr w:type="spellStart"/>
-      <w:r>
-        <w:t>Fieldset</w:t>
-      </w:r>
-      <w:proofErr w:type="spellEnd"/>
-      <w:r>
-        <w:t>&gt;” agrupa os campos do formulário, organizando o conteúdo com</w:t>
-      </w:r>
-      <w:r>
-        <w:t xml:space="preserve"> </w:t>
-      </w:r>
-      <w:r>
-        <w:t>uma borda ao redor deles e simplificando a visualização das informações</w:t>
+        <w:t>“&lt;Fieldset&gt;” agrupa os campos do formulário, organizando o conteúdo com uma borda ao redor deles e simplificando a visualização das informações</w:t>
       </w:r>
     </w:p>
     <w:p>
@@ -7300,21 +4550,7 @@
         <w:pStyle w:val="lista"/>
       </w:pPr>
       <w:r>
-        <w:t>“&lt;Legend&gt;” concede um título para o grupo de campos do &lt;</w:t>
-      </w:r>
-      <w:proofErr w:type="spellStart"/>
-      <w:r>
-        <w:t>Fieldset</w:t>
-      </w:r>
-      <w:proofErr w:type="spellEnd"/>
-      <w:r>
-        <w:t>&gt;,</w:t>
-      </w:r>
-      <w:r>
-        <w:t xml:space="preserve"> </w:t>
-      </w:r>
-      <w:r>
-        <w:t xml:space="preserve">auxiliando na organização e clareza do formulário. </w:t>
+        <w:t xml:space="preserve">“&lt;Legend&gt;” concede um título para o grupo de campos do &lt;Fieldset&gt;, auxiliando na organização e clareza do formulário. </w:t>
       </w:r>
     </w:p>
     <w:p>
@@ -7323,15 +4559,7 @@
       </w:pPr>
       <w:r>
         <w:lastRenderedPageBreak/>
-        <w:t>“&lt;</w:t>
-      </w:r>
-      <w:proofErr w:type="spellStart"/>
-      <w:r>
-        <w:t>Label</w:t>
-      </w:r>
-      <w:proofErr w:type="spellEnd"/>
-      <w:r>
-        <w:t xml:space="preserve">&gt;” define um rotulo descritivo para um campo do formulário, ajudando na organização e acessibilidade. </w:t>
+        <w:t xml:space="preserve">“&lt;Label&gt;” define um rotulo descritivo para um campo do formulário, ajudando na organização e acessibilidade. </w:t>
       </w:r>
     </w:p>
     <w:p>
@@ -7339,15 +4567,7 @@
         <w:pStyle w:val="lista"/>
       </w:pPr>
       <w:r>
-        <w:t xml:space="preserve">“&lt;Input&gt;” criam campos interativos no formulário, como textos, número e botão de envio. Seu comportamento é definido no atributo </w:t>
-      </w:r>
-      <w:proofErr w:type="spellStart"/>
-      <w:r>
-        <w:t>type</w:t>
-      </w:r>
-      <w:proofErr w:type="spellEnd"/>
-      <w:r>
-        <w:t xml:space="preserve">, que determina o tipo de dado aceito naquele campo. </w:t>
+        <w:t xml:space="preserve">“&lt;Input&gt;” criam campos interativos no formulário, como textos, número e botão de envio. Seu comportamento é definido no atributo type, que determina o tipo de dado aceito naquele campo. </w:t>
       </w:r>
     </w:p>
     <w:p>
@@ -7355,15 +4575,7 @@
         <w:pStyle w:val="lista"/>
       </w:pPr>
       <w:r>
-        <w:t>“&lt;</w:t>
-      </w:r>
-      <w:proofErr w:type="spellStart"/>
-      <w:r>
-        <w:t>br</w:t>
-      </w:r>
-      <w:proofErr w:type="spellEnd"/>
-      <w:r>
-        <w:t>&gt;” definem uma quebra de linha, organizando os elementos do formulário visualmente.</w:t>
+        <w:t>“&lt;br&gt;” definem uma quebra de linha, organizando os elementos do formulário visualmente.</w:t>
       </w:r>
     </w:p>
     <w:p>
@@ -7382,39 +4594,7 @@
     </w:p>
     <w:p>
       <w:r>
-        <w:t xml:space="preserve">Como destaca KNIGHT (2018) a </w:t>
-      </w:r>
-      <w:proofErr w:type="spellStart"/>
-      <w:r>
-        <w:t>Cascading</w:t>
-      </w:r>
-      <w:proofErr w:type="spellEnd"/>
-      <w:r>
-        <w:t xml:space="preserve"> </w:t>
-      </w:r>
-      <w:proofErr w:type="spellStart"/>
-      <w:r>
-        <w:t>Style</w:t>
-      </w:r>
-      <w:proofErr w:type="spellEnd"/>
-      <w:r>
-        <w:t xml:space="preserve"> </w:t>
-      </w:r>
-      <w:proofErr w:type="spellStart"/>
-      <w:r>
-        <w:t>Sheets</w:t>
-      </w:r>
-      <w:proofErr w:type="spellEnd"/>
-      <w:r>
-        <w:t xml:space="preserve"> (CSS) é uma tecnologia usada para estilizar uma página web. Conforme explica DUCKETT, é possível criar regras que informam como determinado elemento se comporta em uma página web, controlando atributos como cores, tamanhos, fontes e cor de fundo da página. O CSS é um dos principais fatores para uma experiência satisfatória ao usar uma página web, com o intuito, de que seja consumida da melhor forma possível conforme apresentado </w:t>
-      </w:r>
-      <w:proofErr w:type="gramStart"/>
-      <w:r>
-        <w:t>por Eis</w:t>
-      </w:r>
-      <w:proofErr w:type="gramEnd"/>
-      <w:r>
-        <w:t xml:space="preserve"> et al, (2012).</w:t>
+        <w:t>Como destaca KNIGHT (2018) a Cascading Style Sheets (CSS) é uma tecnologia usada para estilizar uma página web. Conforme explica DUCKETT, é possível criar regras que informam como determinado elemento se comporta em uma página web, controlando atributos como cores, tamanhos, fontes e cor de fundo da página. O CSS é um dos principais fatores para uma experiência satisfatória ao usar uma página web, com o intuito, de que seja consumida da melhor forma possível conforme apresentado por Eis et al, (2012).</w:t>
       </w:r>
     </w:p>
     <w:p>
@@ -7430,24 +4610,14 @@
       <w:r>
         <w:t xml:space="preserve">Figura </w:t>
       </w:r>
-      <w:r>
-        <w:fldChar w:fldCharType="begin"/>
-      </w:r>
-      <w:r>
-        <w:instrText xml:space="preserve"> SEQ Figura \* ARABIC </w:instrText>
-      </w:r>
-      <w:r>
-        <w:fldChar w:fldCharType="separate"/>
-      </w:r>
-      <w:r>
-        <w:rPr>
-          <w:noProof/>
-        </w:rPr>
-        <w:t>4</w:t>
-      </w:r>
-      <w:r>
-        <w:fldChar w:fldCharType="end"/>
-      </w:r>
+      <w:fldSimple w:instr=" SEQ Figura \* ARABIC ">
+        <w:r>
+          <w:rPr>
+            <w:noProof/>
+          </w:rPr>
+          <w:t>4</w:t>
+        </w:r>
+      </w:fldSimple>
       <w:r>
         <w:t xml:space="preserve"> </w:t>
       </w:r>
@@ -7471,6 +4641,9 @@
         <w:pStyle w:val="figura"/>
       </w:pPr>
       <w:r>
+        <w:rPr>
+          <w:noProof/>
+        </w:rPr>
         <w:drawing>
           <wp:inline distT="0" distB="0" distL="0" distR="0" wp14:anchorId="7980B25E" wp14:editId="5947ADC4">
             <wp:extent cx="5696745" cy="1066949"/>
@@ -7540,15 +4713,7 @@
         <w:pStyle w:val="lista"/>
       </w:pPr>
       <w:r>
-        <w:t>“</w:t>
-      </w:r>
-      <w:proofErr w:type="spellStart"/>
-      <w:r>
-        <w:t>href</w:t>
-      </w:r>
-      <w:proofErr w:type="spellEnd"/>
-      <w:r>
-        <w:t xml:space="preserve">” mostra em específico onde está localizado a folha de estilo. </w:t>
+        <w:t xml:space="preserve">“href” mostra em específico onde está localizado a folha de estilo. </w:t>
       </w:r>
     </w:p>
     <w:p>
@@ -7556,15 +4721,7 @@
         <w:pStyle w:val="lista"/>
       </w:pPr>
       <w:r>
-        <w:t>“</w:t>
-      </w:r>
-      <w:proofErr w:type="spellStart"/>
-      <w:r>
-        <w:t>type</w:t>
-      </w:r>
-      <w:proofErr w:type="spellEnd"/>
-      <w:r>
-        <w:t xml:space="preserve">” declara o tipo do documento que o link está referenciando. </w:t>
+        <w:t xml:space="preserve">“type” declara o tipo do documento que o link está referenciando. </w:t>
       </w:r>
     </w:p>
     <w:p>
@@ -7578,106 +4735,58 @@
         </w:rPr>
       </w:pPr>
       <w:r>
-        <w:t>“</w:t>
-      </w:r>
-      <w:proofErr w:type="spellStart"/>
-      <w:r>
-        <w:t>rel</w:t>
-      </w:r>
-      <w:proofErr w:type="spellEnd"/>
-      <w:r>
-        <w:t>” informa a relação entre a página HTML e o arquivo que referência,</w:t>
-      </w:r>
+        <w:t xml:space="preserve">“rel” informa a relação entre a página HTML e o arquivo que referência, quando o link aponta para um documento CSS, o dado declarado deve ser stylesheet. </w:t>
+      </w:r>
+    </w:p>
+    <w:p>
+      <w:pPr>
+        <w:spacing w:before="100" w:beforeAutospacing="1"/>
+      </w:pPr>
+      <w:r>
+        <w:t xml:space="preserve">Conforme explica DUCKETT, ao escrever a CSS, menciona que uma regra CSS é composta por duas partes, um seletor e uma declaração. Os seletores informam a qual tag HTML as regras serão aplicadas. Já as declarações elas incidam como os elementos serão modificados, as declarações também são divididas em duas partes, a propriedade e o seu valor atribuído. O bloco de código a seguir apresenta um exemplo de como escrever essas regras na folha de estilo. </w:t>
+      </w:r>
+    </w:p>
+    <w:p>
+      <w:pPr>
+        <w:pStyle w:val="figura"/>
+      </w:pPr>
+      <w:bookmarkStart w:id="12" w:name="_Toc199131153"/>
+      <w:r>
+        <w:t xml:space="preserve">Figura </w:t>
+      </w:r>
+      <w:fldSimple w:instr=" SEQ Figura \* ARABIC ">
+        <w:r>
+          <w:rPr>
+            <w:noProof/>
+          </w:rPr>
+          <w:t>5</w:t>
+        </w:r>
+      </w:fldSimple>
       <w:r>
         <w:t xml:space="preserve"> </w:t>
       </w:r>
       <w:r>
-        <w:t>quando o link aponta para um documento CSS, o dado declarado deve ser</w:t>
+        <w:t>—</w:t>
       </w:r>
       <w:r>
         <w:t xml:space="preserve"> </w:t>
       </w:r>
-      <w:proofErr w:type="spellStart"/>
-      <w:r>
-        <w:t>stylesheet</w:t>
-      </w:r>
-      <w:proofErr w:type="spellEnd"/>
-      <w:r>
-        <w:t xml:space="preserve">. </w:t>
-      </w:r>
-    </w:p>
-    <w:p>
-      <w:pPr>
-        <w:spacing w:before="100" w:beforeAutospacing="1"/>
-      </w:pPr>
-      <w:r>
-        <w:t xml:space="preserve">Conforme explica DUCKETT, ao escrever a CSS, menciona que uma regra CSS é composta por duas partes, um seletor e uma declaração. Os seletores informam a qual </w:t>
-      </w:r>
-      <w:proofErr w:type="spellStart"/>
-      <w:r>
-        <w:t>tag</w:t>
-      </w:r>
-      <w:proofErr w:type="spellEnd"/>
-      <w:r>
-        <w:t xml:space="preserve"> HTML as regras serão aplicadas. Já as declarações elas incidam como os elementos serão modificados, as declarações também são divididas em duas partes, a propriedade e o seu valor atribuído. O bloco de código a seguir apresenta um exemplo de como escrever essas regras na folha de estilo. </w:t>
+      <w:r>
+        <w:t>Exemplo de escrita na CSS.</w:t>
+      </w:r>
+      <w:bookmarkEnd w:id="12"/>
+      <w:r>
+        <w:t xml:space="preserve"> </w:t>
       </w:r>
     </w:p>
     <w:p>
       <w:pPr>
         <w:pStyle w:val="figura"/>
       </w:pPr>
-      <w:bookmarkStart w:id="12" w:name="_Toc199131153"/>
-      <w:r>
-        <w:t xml:space="preserve">Figura </w:t>
-      </w:r>
-      <w:r>
-        <w:fldChar w:fldCharType="begin"/>
-      </w:r>
-      <w:r>
-        <w:instrText xml:space="preserve"> SEQ Figura \* ARABIC </w:instrText>
-      </w:r>
-      <w:r>
-        <w:fldChar w:fldCharType="separate"/>
-      </w:r>
       <w:r>
         <w:rPr>
           <w:noProof/>
         </w:rPr>
-        <w:t>5</w:t>
-      </w:r>
-      <w:r>
-        <w:fldChar w:fldCharType="end"/>
-      </w:r>
-      <w:r>
-        <w:t xml:space="preserve"> </w:t>
-      </w:r>
-      <w:r>
-        <w:t>—</w:t>
-      </w:r>
-      <w:r>
-        <w:t xml:space="preserve"> </w:t>
-      </w:r>
-      <w:r>
-        <w:t xml:space="preserve">Exemplo de escrita </w:t>
-      </w:r>
-      <w:proofErr w:type="spellStart"/>
-      <w:r>
-        <w:t>na</w:t>
-      </w:r>
-      <w:proofErr w:type="spellEnd"/>
-      <w:r>
-        <w:t xml:space="preserve"> CSS.</w:t>
-      </w:r>
-      <w:bookmarkEnd w:id="12"/>
-      <w:r>
-        <w:t xml:space="preserve"> </w:t>
-      </w:r>
-    </w:p>
-    <w:p>
-      <w:pPr>
-        <w:pStyle w:val="figura"/>
-      </w:pPr>
-      <w:r>
         <w:drawing>
           <wp:inline distT="0" distB="0" distL="0" distR="0" wp14:anchorId="5B482CE2" wp14:editId="7AEEC94B">
             <wp:extent cx="4182059" cy="3067478"/>
@@ -7731,15 +4840,7 @@
     <w:p>
       <w:r>
         <w:lastRenderedPageBreak/>
-        <w:t xml:space="preserve">Conforme explica DUCKETT, se fizermos a </w:t>
-      </w:r>
-      <w:proofErr w:type="spellStart"/>
-      <w:r>
-        <w:t>desramificação</w:t>
-      </w:r>
-      <w:proofErr w:type="spellEnd"/>
-      <w:r>
-        <w:t xml:space="preserve"> de cada propriedade e seu atributo com o intuito de entendermos seus papeis individualmente, ficaria assim:</w:t>
+        <w:t>Conforme explica DUCKETT, se fizermos a desramificação de cada propriedade e seu atributo com o intuito de entendermos seus papeis individualmente, ficaria assim:</w:t>
       </w:r>
     </w:p>
     <w:p>
@@ -7755,15 +4856,7 @@
         <w:pStyle w:val="lista"/>
       </w:pPr>
       <w:r>
-        <w:t>“</w:t>
-      </w:r>
-      <w:proofErr w:type="spellStart"/>
-      <w:r>
-        <w:t>font-family</w:t>
-      </w:r>
-      <w:proofErr w:type="spellEnd"/>
-      <w:r>
-        <w:t xml:space="preserve">” usada para declarar a fonte que será utilizada no texto de qualquer elemento HTML em que a regra CSS está agindo. </w:t>
+        <w:t xml:space="preserve">“font-family” usada para declarar a fonte que será utilizada no texto de qualquer elemento HTML em que a regra CSS está agindo. </w:t>
       </w:r>
     </w:p>
     <w:p>
@@ -7771,15 +4864,7 @@
         <w:pStyle w:val="lista"/>
       </w:pPr>
       <w:r>
-        <w:t>“</w:t>
-      </w:r>
-      <w:proofErr w:type="spellStart"/>
-      <w:r>
-        <w:t>padding</w:t>
-      </w:r>
-      <w:proofErr w:type="spellEnd"/>
-      <w:r>
-        <w:t xml:space="preserve">” possibilita definir um espaçamento entre o conteúdo e sua borda. </w:t>
+        <w:t xml:space="preserve">“padding” possibilita definir um espaçamento entre o conteúdo e sua borda. </w:t>
       </w:r>
     </w:p>
     <w:p>
@@ -7795,15 +4880,7 @@
         <w:pStyle w:val="lista"/>
       </w:pPr>
       <w:r>
-        <w:t>“</w:t>
-      </w:r>
-      <w:proofErr w:type="spellStart"/>
-      <w:r>
-        <w:t>width</w:t>
-      </w:r>
-      <w:proofErr w:type="spellEnd"/>
-      <w:r>
-        <w:t xml:space="preserve">” relata a largura de um elemento. </w:t>
+        <w:t xml:space="preserve">“width” relata a largura de um elemento. </w:t>
       </w:r>
     </w:p>
     <w:p>
@@ -7811,15 +4888,7 @@
         <w:pStyle w:val="lista"/>
       </w:pPr>
       <w:r>
-        <w:t>“</w:t>
-      </w:r>
-      <w:proofErr w:type="spellStart"/>
-      <w:r>
-        <w:t>margin</w:t>
-      </w:r>
-      <w:proofErr w:type="spellEnd"/>
-      <w:r>
-        <w:t xml:space="preserve">” controla o espaço entre blocos e elementos. </w:t>
+        <w:t xml:space="preserve">“margin” controla o espaço entre blocos e elementos. </w:t>
       </w:r>
     </w:p>
     <w:p>
@@ -7827,15 +4896,7 @@
         <w:pStyle w:val="lista"/>
       </w:pPr>
       <w:r>
-        <w:t>“Border-</w:t>
-      </w:r>
-      <w:proofErr w:type="spellStart"/>
-      <w:r>
-        <w:t>radius</w:t>
-      </w:r>
-      <w:proofErr w:type="spellEnd"/>
-      <w:r>
-        <w:t xml:space="preserve">” permite criar bordas arredondadas, seu valor declara o tamanho do raio. </w:t>
+        <w:t xml:space="preserve">“Border-radius” permite criar bordas arredondadas, seu valor declara o tamanho do raio. </w:t>
       </w:r>
     </w:p>
     <w:p>
@@ -7872,24 +4933,14 @@
       <w:r>
         <w:t xml:space="preserve">Figura </w:t>
       </w:r>
-      <w:r>
-        <w:fldChar w:fldCharType="begin"/>
-      </w:r>
-      <w:r>
-        <w:instrText xml:space="preserve"> SEQ Figura \* ARABIC </w:instrText>
-      </w:r>
-      <w:r>
-        <w:fldChar w:fldCharType="separate"/>
-      </w:r>
-      <w:r>
-        <w:rPr>
-          <w:noProof/>
-        </w:rPr>
-        <w:t>6</w:t>
-      </w:r>
-      <w:r>
-        <w:fldChar w:fldCharType="end"/>
-      </w:r>
+      <w:fldSimple w:instr=" SEQ Figura \* ARABIC ">
+        <w:r>
+          <w:rPr>
+            <w:noProof/>
+          </w:rPr>
+          <w:t>6</w:t>
+        </w:r>
+      </w:fldSimple>
       <w:r>
         <w:t xml:space="preserve"> </w:t>
       </w:r>
@@ -7999,46 +5050,39 @@
       <w:r>
         <w:t xml:space="preserve">Figura </w:t>
       </w:r>
-      <w:r>
-        <w:fldChar w:fldCharType="begin"/>
-      </w:r>
-      <w:r>
-        <w:instrText xml:space="preserve"> SEQ Figura \* ARABIC </w:instrText>
-      </w:r>
-      <w:r>
-        <w:fldChar w:fldCharType="separate"/>
-      </w:r>
+      <w:fldSimple w:instr=" SEQ Figura \* ARABIC ">
+        <w:r>
+          <w:rPr>
+            <w:noProof/>
+          </w:rPr>
+          <w:t>7</w:t>
+        </w:r>
+      </w:fldSimple>
+      <w:r>
+        <w:t xml:space="preserve"> </w:t>
+      </w:r>
+      <w:r>
+        <w:t>—</w:t>
+      </w:r>
+      <w:r>
+        <w:t xml:space="preserve"> </w:t>
+      </w:r>
+      <w:r>
+        <w:t>Resultado da tela de cadastro de produtos usando HTML e CSS em conjunto.</w:t>
+      </w:r>
+      <w:bookmarkEnd w:id="14"/>
+      <w:r>
+        <w:t xml:space="preserve"> </w:t>
+      </w:r>
+    </w:p>
+    <w:p>
+      <w:pPr>
+        <w:pStyle w:val="figura"/>
+      </w:pPr>
       <w:r>
         <w:rPr>
           <w:noProof/>
         </w:rPr>
-        <w:t>7</w:t>
-      </w:r>
-      <w:r>
-        <w:fldChar w:fldCharType="end"/>
-      </w:r>
-      <w:r>
-        <w:t xml:space="preserve"> </w:t>
-      </w:r>
-      <w:r>
-        <w:t>—</w:t>
-      </w:r>
-      <w:r>
-        <w:t xml:space="preserve"> </w:t>
-      </w:r>
-      <w:r>
-        <w:t>Resultado da tela de cadastro de produtos usando HTML e CSS em conjunto.</w:t>
-      </w:r>
-      <w:bookmarkEnd w:id="14"/>
-      <w:r>
-        <w:t xml:space="preserve"> </w:t>
-      </w:r>
-    </w:p>
-    <w:p>
-      <w:pPr>
-        <w:pStyle w:val="figura"/>
-      </w:pPr>
-      <w:r>
         <w:drawing>
           <wp:inline distT="0" distB="0" distL="0" distR="0" wp14:anchorId="1A05FC76" wp14:editId="16B385E3">
             <wp:extent cx="5374256" cy="4810821"/>
@@ -8118,31 +5162,7 @@
     </w:p>
     <w:p>
       <w:r>
-        <w:t>Segundo GRONER (2019</w:t>
-      </w:r>
-      <w:proofErr w:type="gramStart"/>
-      <w:r>
-        <w:t>) ,com</w:t>
-      </w:r>
-      <w:proofErr w:type="gramEnd"/>
-      <w:r>
-        <w:t xml:space="preserve"> essa ferramenta, é possível agir tanto na parte visual (Front-</w:t>
-      </w:r>
-      <w:proofErr w:type="spellStart"/>
-      <w:r>
-        <w:t>end</w:t>
-      </w:r>
-      <w:proofErr w:type="spellEnd"/>
-      <w:r>
-        <w:t>) aplicando animações e manipulando elementos, quanto na parte lógica (Back-</w:t>
-      </w:r>
-      <w:proofErr w:type="spellStart"/>
-      <w:r>
-        <w:t>end</w:t>
-      </w:r>
-      <w:proofErr w:type="spellEnd"/>
-      <w:r>
-        <w:t>) criando funcionalidades, que podem ser chamados de scripts. Javascript é utilizado principalmente para rodas scripts no lado do cliente, os responsáveis pela interpretação são os navegadores, que entendem e executam as funcionalidades.</w:t>
+        <w:t>Segundo GRONER (2019) ,com essa ferramenta, é possível agir tanto na parte visual (Front-end) aplicando animações e manipulando elementos, quanto na parte lógica (Back-end) criando funcionalidades, que podem ser chamados de scripts. Javascript é utilizado principalmente para rodas scripts no lado do cliente, os responsáveis pela interpretação são os navegadores, que entendem e executam as funcionalidades.</w:t>
       </w:r>
     </w:p>
     <w:p>
@@ -8157,12 +5177,10 @@
         </w:rPr>
       </w:pPr>
       <w:bookmarkStart w:id="16" w:name="_Toc199131168"/>
-      <w:proofErr w:type="spellStart"/>
       <w:r>
         <w:t>NodeJS</w:t>
       </w:r>
       <w:bookmarkEnd w:id="16"/>
-      <w:proofErr w:type="spellEnd"/>
     </w:p>
     <w:p>
       <w:pPr>
@@ -8176,15 +5194,7 @@
     </w:p>
     <w:p>
       <w:r>
-        <w:t xml:space="preserve">Segundo Moraes (2023), Node.js utiliza o motor V8 da Google e permite criar rotas web usando diversos protocolos de redes (regras de como dispositivos devem se comunicar entre si) </w:t>
-      </w:r>
-      <w:proofErr w:type="gramStart"/>
-      <w:r>
-        <w:t>como ,</w:t>
-      </w:r>
-      <w:proofErr w:type="gramEnd"/>
-      <w:r>
-        <w:t xml:space="preserve"> como HTTPS, DNS, FTP etc., permitindo a construção de sites e apps para sistemas operacionais iOS e Android.</w:t>
+        <w:t>Segundo Moraes (2023), Node.js utiliza o motor V8 da Google e permite criar rotas web usando diversos protocolos de redes (regras de como dispositivos devem se comunicar entre si) como , como HTTPS, DNS, FTP etc., permitindo a construção de sites e apps para sistemas operacionais iOS e Android.</w:t>
       </w:r>
     </w:p>
     <w:p>
@@ -8220,24 +5230,14 @@
       <w:r>
         <w:t xml:space="preserve">Figura </w:t>
       </w:r>
-      <w:r>
-        <w:fldChar w:fldCharType="begin"/>
-      </w:r>
-      <w:r>
-        <w:instrText xml:space="preserve"> SEQ Figura \* ARABIC </w:instrText>
-      </w:r>
-      <w:r>
-        <w:fldChar w:fldCharType="separate"/>
-      </w:r>
-      <w:r>
-        <w:rPr>
-          <w:noProof/>
-        </w:rPr>
-        <w:t>8</w:t>
-      </w:r>
-      <w:r>
-        <w:fldChar w:fldCharType="end"/>
-      </w:r>
+      <w:fldSimple w:instr=" SEQ Figura \* ARABIC ">
+        <w:r>
+          <w:rPr>
+            <w:noProof/>
+          </w:rPr>
+          <w:t>8</w:t>
+        </w:r>
+      </w:fldSimple>
       <w:r>
         <w:t xml:space="preserve"> </w:t>
       </w:r>
@@ -8245,14 +5245,9 @@
         <w:t>—</w:t>
       </w:r>
       <w:r>
-        <w:t xml:space="preserve"> Função juntar nome e sobrenome </w:t>
-      </w:r>
-      <w:proofErr w:type="spellStart"/>
-      <w:r>
-        <w:t>NodeJS</w:t>
+        <w:t xml:space="preserve"> Função juntar nome e sobrenome NodeJS</w:t>
       </w:r>
       <w:bookmarkEnd w:id="17"/>
-      <w:proofErr w:type="spellEnd"/>
     </w:p>
     <w:p>
       <w:pPr>
@@ -8345,15 +5340,7 @@
         <w:t>Linha 1:</w:t>
       </w:r>
       <w:r>
-        <w:t xml:space="preserve"> Declara uma função chamada “</w:t>
-      </w:r>
-      <w:proofErr w:type="spellStart"/>
-      <w:r>
-        <w:t>JuntarNomes</w:t>
-      </w:r>
-      <w:proofErr w:type="spellEnd"/>
-      <w:r>
-        <w:t>” e, dentro dos parênteses, são solicitados dois parâmetros separados por vírgula (nome e sobrenome do usuário).</w:t>
+        <w:t xml:space="preserve"> Declara uma função chamada “JuntarNomes” e, dentro dos parênteses, são solicitados dois parâmetros separados por vírgula (nome e sobrenome do usuário).</w:t>
       </w:r>
       <w:r>
         <w:br/>
@@ -8407,42 +5394,24 @@
       <w:r>
         <w:t xml:space="preserve">Figura </w:t>
       </w:r>
-      <w:r>
-        <w:fldChar w:fldCharType="begin"/>
-      </w:r>
-      <w:r>
-        <w:instrText xml:space="preserve"> SEQ Figura \* ARABIC </w:instrText>
-      </w:r>
-      <w:r>
-        <w:fldChar w:fldCharType="separate"/>
-      </w:r>
-      <w:r>
-        <w:rPr>
-          <w:noProof/>
-        </w:rPr>
-        <w:t>9</w:t>
-      </w:r>
-      <w:r>
-        <w:fldChar w:fldCharType="end"/>
-      </w:r>
+      <w:fldSimple w:instr=" SEQ Figura \* ARABIC ">
+        <w:r>
+          <w:rPr>
+            <w:noProof/>
+          </w:rPr>
+          <w:t>9</w:t>
+        </w:r>
+      </w:fldSimple>
       <w:r>
         <w:t xml:space="preserve"> </w:t>
       </w:r>
       <w:r>
-        <w:t>—</w:t>
-      </w:r>
-      <w:r>
-        <w:t xml:space="preserve"> </w:t>
-      </w:r>
-      <w:r>
-        <w:t xml:space="preserve">Função juntar nome e sobrenome </w:t>
-      </w:r>
-      <w:proofErr w:type="spellStart"/>
-      <w:r>
-        <w:t>NodeJS</w:t>
+        <w:t xml:space="preserve">— </w:t>
+      </w:r>
+      <w:r>
+        <w:t>Função juntar nome e sobrenome NodeJS</w:t>
       </w:r>
       <w:bookmarkEnd w:id="18"/>
-      <w:proofErr w:type="spellEnd"/>
     </w:p>
     <w:p>
       <w:pPr>
@@ -8540,31 +5509,7 @@
     </w:p>
     <w:p>
       <w:r>
-        <w:t xml:space="preserve">Segundo a documentação oficial do Firebase (2025), Firebase é uma plataforma que permite criar projetos que podem usufruir de múltiplas funcionalidades, como </w:t>
-      </w:r>
-      <w:proofErr w:type="spellStart"/>
-      <w:r>
-        <w:t>Hosting</w:t>
-      </w:r>
-      <w:proofErr w:type="spellEnd"/>
-      <w:r>
-        <w:t xml:space="preserve"> (hospedagem), </w:t>
-      </w:r>
-      <w:proofErr w:type="spellStart"/>
-      <w:r>
-        <w:t>Database</w:t>
-      </w:r>
-      <w:proofErr w:type="spellEnd"/>
-      <w:r>
-        <w:t xml:space="preserve"> (banco de dados), </w:t>
-      </w:r>
-      <w:proofErr w:type="spellStart"/>
-      <w:r>
-        <w:t>Authentication</w:t>
-      </w:r>
-      <w:proofErr w:type="spellEnd"/>
-      <w:r>
-        <w:t xml:space="preserve"> (autenticação), entre outros serviços.</w:t>
+        <w:t>Segundo a documentação oficial do Firebase (2025), Firebase é uma plataforma que permite criar projetos que podem usufruir de múltiplas funcionalidades, como Hosting (hospedagem), Database (banco de dados), Authentication (autenticação), entre outros serviços.</w:t>
       </w:r>
     </w:p>
     <w:p>
@@ -8667,23 +5612,7 @@
           <w:rFonts w:cs="Arial"/>
           <w:szCs w:val="24"/>
         </w:rPr>
-        <w:t xml:space="preserve">. Rio de Janeiro: </w:t>
-      </w:r>
-      <w:proofErr w:type="spellStart"/>
-      <w:r>
-        <w:rPr>
-          <w:rFonts w:cs="Arial"/>
-          <w:szCs w:val="24"/>
-        </w:rPr>
-        <w:t>Axcel</w:t>
-      </w:r>
-      <w:proofErr w:type="spellEnd"/>
-      <w:r>
-        <w:rPr>
-          <w:rFonts w:cs="Arial"/>
-          <w:szCs w:val="24"/>
-        </w:rPr>
-        <w:t xml:space="preserve"> Books, 1999.</w:t>
+        <w:t>. Rio de Janeiro: Axcel Books, 1999.</w:t>
       </w:r>
     </w:p>
     <w:p>
@@ -8701,25 +5630,14 @@
         </w:rPr>
         <w:t xml:space="preserve">COSTA, Alexsander Muniz da. </w:t>
       </w:r>
-      <w:proofErr w:type="spellStart"/>
-      <w:r>
-        <w:rPr>
-          <w:rFonts w:cs="Arial"/>
-          <w:b/>
-          <w:bCs/>
-          <w:szCs w:val="24"/>
-        </w:rPr>
-        <w:t>RFControl</w:t>
-      </w:r>
-      <w:proofErr w:type="spellEnd"/>
-      <w:r>
-        <w:rPr>
-          <w:rFonts w:cs="Arial"/>
-          <w:b/>
-          <w:bCs/>
-          <w:szCs w:val="24"/>
-        </w:rPr>
-        <w:t xml:space="preserve">: sistema de gerência de estoque utilizando RFID. </w:t>
+      <w:r>
+        <w:rPr>
+          <w:rFonts w:cs="Arial"/>
+          <w:b/>
+          <w:bCs/>
+          <w:szCs w:val="24"/>
+        </w:rPr>
+        <w:t xml:space="preserve">RFControl: sistema de gerência de estoque utilizando RFID. </w:t>
       </w:r>
       <w:r>
         <w:rPr>
@@ -8744,25 +5662,14 @@
         </w:rPr>
         <w:t xml:space="preserve">COSTA, Alexsander Muniz da. </w:t>
       </w:r>
-      <w:proofErr w:type="spellStart"/>
-      <w:r>
-        <w:rPr>
-          <w:rFonts w:cs="Arial"/>
-          <w:b/>
-          <w:bCs/>
-          <w:szCs w:val="24"/>
-        </w:rPr>
-        <w:t>RFControl</w:t>
-      </w:r>
-      <w:proofErr w:type="spellEnd"/>
-      <w:r>
-        <w:rPr>
-          <w:rFonts w:cs="Arial"/>
-          <w:b/>
-          <w:bCs/>
-          <w:szCs w:val="24"/>
-        </w:rPr>
-        <w:t>: Sistema de gerência de estoque utilizando RFID</w:t>
+      <w:r>
+        <w:rPr>
+          <w:rFonts w:cs="Arial"/>
+          <w:b/>
+          <w:bCs/>
+          <w:szCs w:val="24"/>
+        </w:rPr>
+        <w:t>RFControl: Sistema de gerência de estoque utilizando RFID</w:t>
       </w:r>
       <w:r>
         <w:rPr>
@@ -8833,23 +5740,7 @@
           <w:rFonts w:cs="Arial"/>
           <w:szCs w:val="24"/>
         </w:rPr>
-        <w:t xml:space="preserve">. São Paulo, Brasil: </w:t>
-      </w:r>
-      <w:proofErr w:type="spellStart"/>
-      <w:r>
-        <w:rPr>
-          <w:rFonts w:cs="Arial"/>
-          <w:szCs w:val="24"/>
-        </w:rPr>
-        <w:t>Tableless</w:t>
-      </w:r>
-      <w:proofErr w:type="spellEnd"/>
-      <w:r>
-        <w:rPr>
-          <w:rFonts w:cs="Arial"/>
-          <w:szCs w:val="24"/>
-        </w:rPr>
-        <w:t>, 2012.</w:t>
+        <w:t>. São Paulo, Brasil: Tableless, 2012.</w:t>
       </w:r>
     </w:p>
     <w:p>
@@ -8923,66 +5814,23 @@
           <w:rFonts w:cs="Arial"/>
           <w:szCs w:val="24"/>
         </w:rPr>
-        <w:t xml:space="preserve">GRONER, </w:t>
-      </w:r>
-      <w:proofErr w:type="spellStart"/>
-      <w:r>
-        <w:rPr>
-          <w:rFonts w:cs="Arial"/>
-          <w:szCs w:val="24"/>
-        </w:rPr>
-        <w:t>Loiane</w:t>
-      </w:r>
-      <w:proofErr w:type="spellEnd"/>
-      <w:r>
-        <w:rPr>
-          <w:rFonts w:cs="Arial"/>
-          <w:szCs w:val="24"/>
-        </w:rPr>
-        <w:t xml:space="preserve">. </w:t>
-      </w:r>
-      <w:r>
-        <w:rPr>
-          <w:rFonts w:cs="Arial"/>
-          <w:b/>
-          <w:bCs/>
-          <w:szCs w:val="24"/>
-        </w:rPr>
-        <w:t xml:space="preserve">Estruturas de dados e algoritmos com </w:t>
-      </w:r>
-      <w:proofErr w:type="spellStart"/>
-      <w:r>
-        <w:rPr>
-          <w:rFonts w:cs="Arial"/>
-          <w:b/>
-          <w:bCs/>
-          <w:szCs w:val="24"/>
-        </w:rPr>
-        <w:t>JavaScript</w:t>
-      </w:r>
-      <w:proofErr w:type="spellEnd"/>
-      <w:r>
-        <w:rPr>
-          <w:rFonts w:cs="Arial"/>
-          <w:szCs w:val="24"/>
-        </w:rPr>
-        <w:t xml:space="preserve">. 2. ed. São Paulo: </w:t>
-      </w:r>
-      <w:proofErr w:type="spellStart"/>
-      <w:r>
-        <w:rPr>
-          <w:rFonts w:cs="Arial"/>
-          <w:szCs w:val="24"/>
-        </w:rPr>
-        <w:t>Novatec</w:t>
-      </w:r>
-      <w:proofErr w:type="spellEnd"/>
-      <w:r>
-        <w:rPr>
-          <w:rFonts w:cs="Arial"/>
-          <w:szCs w:val="24"/>
-        </w:rPr>
-        <w:t>, 2019.</w:t>
+        <w:t xml:space="preserve">GRONER, Loiane. </w:t>
+      </w:r>
+      <w:r>
+        <w:rPr>
+          <w:rFonts w:cs="Arial"/>
+          <w:b/>
+          <w:bCs/>
+          <w:szCs w:val="24"/>
+        </w:rPr>
+        <w:t>Estruturas de dados e algoritmos com JavaScript</w:t>
+      </w:r>
+      <w:r>
+        <w:rPr>
+          <w:rFonts w:cs="Arial"/>
+          <w:szCs w:val="24"/>
+        </w:rPr>
+        <w:t>. 2. ed. São Paulo: Novatec, 2019.</w:t>
       </w:r>
     </w:p>
     <w:p>
@@ -9038,52 +5886,16 @@
           <w:rFonts w:cs="Arial"/>
           <w:szCs w:val="24"/>
         </w:rPr>
-        <w:t xml:space="preserve">LEPSEN, </w:t>
-      </w:r>
-      <w:proofErr w:type="spellStart"/>
-      <w:r>
-        <w:rPr>
-          <w:rFonts w:cs="Arial"/>
-          <w:szCs w:val="24"/>
-        </w:rPr>
-        <w:t>Edécio</w:t>
-      </w:r>
-      <w:proofErr w:type="spellEnd"/>
-      <w:r>
-        <w:rPr>
-          <w:rFonts w:cs="Arial"/>
-          <w:szCs w:val="24"/>
-        </w:rPr>
-        <w:t xml:space="preserve"> Fernando. </w:t>
-      </w:r>
-      <w:r>
-        <w:rPr>
-          <w:rFonts w:cs="Arial"/>
-          <w:b/>
-          <w:bCs/>
-          <w:szCs w:val="24"/>
-        </w:rPr>
-        <w:t xml:space="preserve">Lógica de Programação e Algoritmos com </w:t>
-      </w:r>
-      <w:proofErr w:type="spellStart"/>
-      <w:r>
-        <w:rPr>
-          <w:rFonts w:cs="Arial"/>
-          <w:b/>
-          <w:bCs/>
-          <w:szCs w:val="24"/>
-        </w:rPr>
-        <w:t>JavaScript</w:t>
-      </w:r>
-      <w:proofErr w:type="spellEnd"/>
-      <w:r>
-        <w:rPr>
-          <w:rFonts w:cs="Arial"/>
-          <w:b/>
-          <w:bCs/>
-          <w:szCs w:val="24"/>
-        </w:rPr>
-        <w:t>: UMA INTRODUÇÃO À PROGRAMAÇÃO DE COMPUTADORES COM EXEMPLOS E EXERCÍCIOS PARA INICIANTES</w:t>
+        <w:t xml:space="preserve">LEPSEN, Edécio Fernando. </w:t>
+      </w:r>
+      <w:r>
+        <w:rPr>
+          <w:rFonts w:cs="Arial"/>
+          <w:b/>
+          <w:bCs/>
+          <w:szCs w:val="24"/>
+        </w:rPr>
+        <w:t>Lógica de Programação e Algoritmos com JavaScript: UMA INTRODUÇÃO À PROGRAMAÇÃO DE COMPUTADORES COM EXEMPLOS E EXERCÍCIOS PARA INICIANTES</w:t>
       </w:r>
       <w:r>
         <w:rPr>
@@ -9106,23 +5918,7 @@
           <w:rFonts w:cs="Arial"/>
           <w:szCs w:val="24"/>
         </w:rPr>
-        <w:t xml:space="preserve">1. ed. São Paulo: </w:t>
-      </w:r>
-      <w:proofErr w:type="spellStart"/>
-      <w:r>
-        <w:rPr>
-          <w:rFonts w:cs="Arial"/>
-          <w:szCs w:val="24"/>
-        </w:rPr>
-        <w:t>Novatec</w:t>
-      </w:r>
-      <w:proofErr w:type="spellEnd"/>
-      <w:r>
-        <w:rPr>
-          <w:rFonts w:cs="Arial"/>
-          <w:szCs w:val="24"/>
-        </w:rPr>
-        <w:t>, 2018.</w:t>
+        <w:t>1. ed. São Paulo: Novatec, 2018.</w:t>
       </w:r>
     </w:p>
     <w:p>
@@ -9133,53 +5929,12 @@
           <w:szCs w:val="24"/>
         </w:rPr>
       </w:pPr>
-      <w:proofErr w:type="gramStart"/>
-      <w:r>
-        <w:rPr>
-          <w:rFonts w:cs="Arial"/>
-          <w:szCs w:val="24"/>
-        </w:rPr>
-        <w:t>MACHADO ,</w:t>
-      </w:r>
-      <w:proofErr w:type="gramEnd"/>
-      <w:r>
-        <w:rPr>
-          <w:rFonts w:cs="Arial"/>
-          <w:szCs w:val="24"/>
-        </w:rPr>
-        <w:t xml:space="preserve"> </w:t>
-      </w:r>
-      <w:proofErr w:type="spellStart"/>
-      <w:r>
-        <w:rPr>
-          <w:rFonts w:cs="Arial"/>
-          <w:szCs w:val="24"/>
-        </w:rPr>
-        <w:t>Kheronn</w:t>
-      </w:r>
-      <w:proofErr w:type="spellEnd"/>
-      <w:r>
-        <w:rPr>
-          <w:rFonts w:cs="Arial"/>
-          <w:szCs w:val="24"/>
-        </w:rPr>
-        <w:t xml:space="preserve"> </w:t>
-      </w:r>
-      <w:proofErr w:type="spellStart"/>
-      <w:r>
-        <w:rPr>
-          <w:rFonts w:cs="Arial"/>
-          <w:szCs w:val="24"/>
-        </w:rPr>
-        <w:t>Khennedy</w:t>
-      </w:r>
-      <w:proofErr w:type="spellEnd"/>
-      <w:r>
-        <w:rPr>
-          <w:rFonts w:cs="Arial"/>
-          <w:szCs w:val="24"/>
-        </w:rPr>
-        <w:t xml:space="preserve">. </w:t>
+      <w:r>
+        <w:rPr>
+          <w:rFonts w:cs="Arial"/>
+          <w:szCs w:val="24"/>
+        </w:rPr>
+        <w:t xml:space="preserve">MACHADO , Kheronn Khennedy. </w:t>
       </w:r>
       <w:r>
         <w:rPr>
@@ -9220,41 +5975,14 @@
           <w:bCs/>
           <w:szCs w:val="24"/>
         </w:rPr>
-        <w:t xml:space="preserve">Construindo aplicações com </w:t>
-      </w:r>
-      <w:proofErr w:type="spellStart"/>
-      <w:r>
-        <w:rPr>
-          <w:rFonts w:cs="Arial"/>
-          <w:b/>
-          <w:bCs/>
-          <w:szCs w:val="24"/>
-        </w:rPr>
-        <w:t>NodeJS</w:t>
-      </w:r>
-      <w:proofErr w:type="spellEnd"/>
-      <w:r>
-        <w:rPr>
-          <w:rFonts w:cs="Arial"/>
-          <w:szCs w:val="24"/>
-        </w:rPr>
-        <w:t xml:space="preserve">. 4. ed. São Paulo: </w:t>
-      </w:r>
-      <w:proofErr w:type="spellStart"/>
-      <w:r>
-        <w:rPr>
-          <w:rFonts w:cs="Arial"/>
-          <w:szCs w:val="24"/>
-        </w:rPr>
-        <w:t>Novatec</w:t>
-      </w:r>
-      <w:proofErr w:type="spellEnd"/>
-      <w:r>
-        <w:rPr>
-          <w:rFonts w:cs="Arial"/>
-          <w:szCs w:val="24"/>
-        </w:rPr>
-        <w:t xml:space="preserve"> Editora, 2023. 304 p. ISBN 978-85-7522-879-1. </w:t>
+        <w:t>Construindo aplicações com NodeJS</w:t>
+      </w:r>
+      <w:r>
+        <w:rPr>
+          <w:rFonts w:cs="Arial"/>
+          <w:szCs w:val="24"/>
+        </w:rPr>
+        <w:t>. 4. ed. São Paulo: Novatec Editora, 2023. 304 p. ISBN 978-85-7522-879-1. </w:t>
       </w:r>
     </w:p>
     <w:p>
@@ -9334,23 +6062,7 @@
           <w:rFonts w:cs="Arial"/>
           <w:szCs w:val="24"/>
         </w:rPr>
-        <w:t xml:space="preserve">POWERS, </w:t>
-      </w:r>
-      <w:proofErr w:type="gramStart"/>
-      <w:r>
-        <w:rPr>
-          <w:rFonts w:cs="Arial"/>
-          <w:szCs w:val="24"/>
-        </w:rPr>
-        <w:t>Shelley .</w:t>
-      </w:r>
-      <w:proofErr w:type="gramEnd"/>
-      <w:r>
-        <w:rPr>
-          <w:rFonts w:cs="Arial"/>
-          <w:szCs w:val="24"/>
-        </w:rPr>
-        <w:t xml:space="preserve"> </w:t>
+        <w:t xml:space="preserve">POWERS, Shelley . </w:t>
       </w:r>
       <w:r>
         <w:rPr>
@@ -9366,23 +6078,7 @@
           <w:rFonts w:cs="Arial"/>
           <w:szCs w:val="24"/>
         </w:rPr>
-        <w:t xml:space="preserve">. 1. ed. Brasil: </w:t>
-      </w:r>
-      <w:proofErr w:type="spellStart"/>
-      <w:r>
-        <w:rPr>
-          <w:rFonts w:cs="Arial"/>
-          <w:szCs w:val="24"/>
-        </w:rPr>
-        <w:t>Novatec</w:t>
-      </w:r>
-      <w:proofErr w:type="spellEnd"/>
-      <w:r>
-        <w:rPr>
-          <w:rFonts w:cs="Arial"/>
-          <w:szCs w:val="24"/>
-        </w:rPr>
-        <w:t xml:space="preserve"> Editora, 2017. 312 p. ISBN 978-8575225400. </w:t>
+        <w:t>. 1. ed. Brasil: Novatec Editora, 2017. 312 p. ISBN 978-8575225400. </w:t>
       </w:r>
     </w:p>
     <w:p>
@@ -9428,23 +6124,7 @@
           <w:rFonts w:cs="Arial"/>
           <w:szCs w:val="24"/>
         </w:rPr>
-        <w:t>http://repositorio.ufsm.br/</w:t>
-      </w:r>
-      <w:proofErr w:type="spellStart"/>
-      <w:r>
-        <w:rPr>
-          <w:rFonts w:cs="Arial"/>
-          <w:szCs w:val="24"/>
-        </w:rPr>
-        <w:t>handle</w:t>
-      </w:r>
-      <w:proofErr w:type="spellEnd"/>
-      <w:r>
-        <w:rPr>
-          <w:rFonts w:cs="Arial"/>
-          <w:szCs w:val="24"/>
-        </w:rPr>
-        <w:t>/1/12810</w:t>
+        <w:t>http://repositorio.ufsm.br/handle/1/12810</w:t>
       </w:r>
       <w:r>
         <w:rPr>
@@ -9469,21 +6149,12 @@
           <w:szCs w:val="24"/>
         </w:rPr>
       </w:pPr>
-      <w:proofErr w:type="spellStart"/>
-      <w:r>
-        <w:rPr>
-          <w:rFonts w:cs="Arial"/>
-          <w:szCs w:val="24"/>
-        </w:rPr>
-        <w:t>Rovaroto</w:t>
-      </w:r>
-      <w:proofErr w:type="spellEnd"/>
-      <w:r>
-        <w:rPr>
-          <w:rFonts w:cs="Arial"/>
-          <w:szCs w:val="24"/>
-        </w:rPr>
-        <w:t xml:space="preserve">, Isabela. </w:t>
+      <w:r>
+        <w:rPr>
+          <w:rFonts w:cs="Arial"/>
+          <w:szCs w:val="24"/>
+        </w:rPr>
+        <w:t xml:space="preserve">Rovaroto, Isabela. </w:t>
       </w:r>
       <w:r>
         <w:rPr>
@@ -9515,63 +6186,16 @@
           <w:rFonts w:cs="Arial"/>
           <w:szCs w:val="24"/>
         </w:rPr>
-        <w:t xml:space="preserve">SILVA, </w:t>
-      </w:r>
-      <w:proofErr w:type="spellStart"/>
-      <w:r>
-        <w:rPr>
-          <w:rFonts w:cs="Arial"/>
-          <w:szCs w:val="24"/>
-        </w:rPr>
-        <w:t>Antonio</w:t>
-      </w:r>
-      <w:proofErr w:type="spellEnd"/>
-      <w:r>
-        <w:rPr>
-          <w:rFonts w:cs="Arial"/>
-          <w:szCs w:val="24"/>
-        </w:rPr>
-        <w:t xml:space="preserve"> Gabriel Araújo; SANTOS JUNIOR, João Edinaldo Gomes dos. </w:t>
-      </w:r>
-      <w:proofErr w:type="spellStart"/>
-      <w:r>
-        <w:rPr>
-          <w:rFonts w:cs="Arial"/>
-          <w:b/>
-          <w:bCs/>
-          <w:szCs w:val="24"/>
-        </w:rPr>
-        <w:t>Vacmonitor</w:t>
-      </w:r>
-      <w:proofErr w:type="spellEnd"/>
-      <w:r>
-        <w:rPr>
-          <w:rFonts w:cs="Arial"/>
-          <w:b/>
-          <w:bCs/>
-          <w:szCs w:val="24"/>
-        </w:rPr>
-        <w:t xml:space="preserve">: uma aplicação para o monitoramento de vacinas utilizando </w:t>
-      </w:r>
-      <w:proofErr w:type="spellStart"/>
-      <w:r>
-        <w:rPr>
-          <w:rFonts w:cs="Arial"/>
-          <w:b/>
-          <w:bCs/>
-          <w:szCs w:val="24"/>
-        </w:rPr>
-        <w:t>Flutter</w:t>
-      </w:r>
-      <w:proofErr w:type="spellEnd"/>
-      <w:r>
-        <w:rPr>
-          <w:rFonts w:cs="Arial"/>
-          <w:b/>
-          <w:bCs/>
-          <w:szCs w:val="24"/>
-        </w:rPr>
-        <w:t xml:space="preserve"> e Firebase.</w:t>
+        <w:t xml:space="preserve">SILVA, Antonio Gabriel Araújo; SANTOS JUNIOR, João Edinaldo Gomes dos. </w:t>
+      </w:r>
+      <w:r>
+        <w:rPr>
+          <w:rFonts w:cs="Arial"/>
+          <w:b/>
+          <w:bCs/>
+          <w:szCs w:val="24"/>
+        </w:rPr>
+        <w:t>Vacmonitor: uma aplicação para o monitoramento de vacinas utilizando Flutter e Firebase.</w:t>
       </w:r>
       <w:r>
         <w:rPr>
@@ -9627,23 +6251,7 @@
           <w:rFonts w:cs="Arial"/>
           <w:szCs w:val="24"/>
         </w:rPr>
-        <w:t xml:space="preserve">1. ed. São Paulo: </w:t>
-      </w:r>
-      <w:proofErr w:type="spellStart"/>
-      <w:r>
-        <w:rPr>
-          <w:rFonts w:cs="Arial"/>
-          <w:szCs w:val="24"/>
-        </w:rPr>
-        <w:t>Novatec</w:t>
-      </w:r>
-      <w:proofErr w:type="spellEnd"/>
-      <w:r>
-        <w:rPr>
-          <w:rFonts w:cs="Arial"/>
-          <w:szCs w:val="24"/>
-        </w:rPr>
-        <w:t>, 2010.</w:t>
+        <w:t>1. ed. São Paulo: Novatec, 2010.</w:t>
       </w:r>
     </w:p>
     <w:p>
@@ -9675,23 +6283,7 @@
           <w:rFonts w:cs="Arial"/>
           <w:szCs w:val="24"/>
         </w:rPr>
-        <w:t xml:space="preserve">. São Paulo: </w:t>
-      </w:r>
-      <w:proofErr w:type="spellStart"/>
-      <w:r>
-        <w:rPr>
-          <w:rFonts w:cs="Arial"/>
-          <w:szCs w:val="24"/>
-        </w:rPr>
-        <w:t>Novatec</w:t>
-      </w:r>
-      <w:proofErr w:type="spellEnd"/>
-      <w:r>
-        <w:rPr>
-          <w:rFonts w:cs="Arial"/>
-          <w:szCs w:val="24"/>
-        </w:rPr>
-        <w:t>, 2001.</w:t>
+        <w:t>. São Paulo: Novatec, 2001.</w:t>
       </w:r>
     </w:p>
     <w:p>
@@ -12475,6 +9067,7 @@
   <w:style w:type="character" w:default="1" w:styleId="Fontepargpadro">
     <w:name w:val="Default Paragraph Font"/>
     <w:uiPriority w:val="1"/>
+    <w:semiHidden/>
     <w:unhideWhenUsed/>
   </w:style>
   <w:style w:type="table" w:default="1" w:styleId="Tabelanormal">

</xml_diff>